<commit_message>
optimized code and updated documents
</commit_message>
<xml_diff>
--- a/doc/SLSQP.docx
+++ b/doc/SLSQP.docx
@@ -4,6 +4,7 @@
   <w:body>
     <w:p>
       <w:pPr>
+        <w:spacing w:line="360" w:lineRule="auto"/>
         <w:rPr>
           <w:rFonts w:ascii="楷体" w:eastAsia="楷体" w:hAnsi="楷体"/>
           <w:sz w:val="21"/>
@@ -29,6 +30,69 @@
           <w:szCs w:val="21"/>
         </w:rPr>
         <w:t>：</w:t>
+      </w:r>
+      <w:r>
+        <w:rPr>
+          <w:rFonts w:ascii="楷体" w:eastAsia="楷体" w:hAnsi="楷体" w:hint="eastAsia"/>
+          <w:sz w:val="21"/>
+          <w:szCs w:val="21"/>
+        </w:rPr>
+        <w:t>决策变量为向量</w:t>
+      </w:r>
+      <m:oMath>
+        <m:r>
+          <w:rPr>
+            <w:rFonts w:ascii="Cambria Math" w:eastAsia="楷体" w:hAnsi="Cambria Math" w:hint="eastAsia"/>
+            <w:sz w:val="21"/>
+            <w:szCs w:val="21"/>
+          </w:rPr>
+          <m:t>v</m:t>
+        </m:r>
+      </m:oMath>
+      <w:r>
+        <w:rPr>
+          <w:rFonts w:ascii="楷体" w:eastAsia="楷体" w:hAnsi="楷体" w:hint="eastAsia"/>
+          <w:sz w:val="21"/>
+          <w:szCs w:val="21"/>
+        </w:rPr>
+        <w:t>，其下标以</w:t>
+      </w:r>
+      <m:oMath>
+        <m:r>
+          <w:rPr>
+            <w:rFonts w:ascii="Cambria Math" w:eastAsia="楷体" w:hAnsi="Cambria Math"/>
+            <w:sz w:val="21"/>
+            <w:szCs w:val="21"/>
+          </w:rPr>
+          <m:t>X</m:t>
+        </m:r>
+      </m:oMath>
+      <w:r>
+        <w:rPr>
+          <w:rFonts w:ascii="楷体" w:eastAsia="楷体" w:hAnsi="楷体" w:hint="eastAsia"/>
+          <w:sz w:val="21"/>
+          <w:szCs w:val="21"/>
+        </w:rPr>
+        <w:t>的</w:t>
+      </w:r>
+      <m:oMath>
+        <m:r>
+          <w:rPr>
+            <w:rFonts w:ascii="Cambria Math" w:eastAsia="楷体" w:hAnsi="Cambria Math"/>
+            <w:sz w:val="21"/>
+            <w:szCs w:val="21"/>
+          </w:rPr>
+          <m:t>,j,k</m:t>
+        </m:r>
+      </m:oMath>
+      <w:r>
+        <w:rPr>
+          <w:rFonts w:ascii="楷体" w:eastAsia="楷体" w:hAnsi="楷体" w:hint="eastAsia"/>
+          <w:iCs/>
+          <w:sz w:val="21"/>
+          <w:szCs w:val="21"/>
+        </w:rPr>
+        <w:t>为顺序以此递增。</w:t>
       </w:r>
       <w:r>
         <w:rPr>
@@ -83,6 +147,7 @@
     </w:p>
     <w:p>
       <w:pPr>
+        <w:spacing w:line="360" w:lineRule="auto"/>
         <w:rPr>
           <w:rFonts w:ascii="楷体" w:eastAsia="楷体" w:hAnsi="楷体"/>
           <w:i/>
@@ -809,6 +874,7 @@
     </w:p>
     <w:p>
       <w:pPr>
+        <w:spacing w:line="360" w:lineRule="auto"/>
         <w:rPr>
           <w:rFonts w:ascii="楷体" w:eastAsia="楷体" w:hAnsi="楷体"/>
           <w:iCs/>
@@ -816,43 +882,6 @@
           <w:szCs w:val="21"/>
         </w:rPr>
       </w:pPr>
-      <w:r>
-        <w:rPr>
-          <w:rFonts w:ascii="楷体" w:eastAsia="楷体" w:hAnsi="楷体" w:hint="eastAsia"/>
-          <w:iCs/>
-          <w:sz w:val="21"/>
-          <w:szCs w:val="21"/>
-        </w:rPr>
-        <w:t>即</w:t>
-      </w:r>
-      <w:r>
-        <w:rPr>
-          <w:rFonts w:ascii="楷体" w:eastAsia="楷体" w:hAnsi="楷体" w:hint="eastAsia"/>
-          <w:iCs/>
-          <w:sz w:val="21"/>
-          <w:szCs w:val="21"/>
-        </w:rPr>
-        <w:t>以</w:t>
-      </w:r>
-      <m:oMath>
-        <m:r>
-          <w:rPr>
-            <w:rFonts w:ascii="Cambria Math" w:eastAsia="楷体" w:hAnsi="Cambria Math"/>
-            <w:sz w:val="21"/>
-            <w:szCs w:val="21"/>
-          </w:rPr>
-          <m:t>i,j,k</m:t>
-        </m:r>
-      </m:oMath>
-      <w:r>
-        <w:rPr>
-          <w:rFonts w:ascii="楷体" w:eastAsia="楷体" w:hAnsi="楷体" w:hint="eastAsia"/>
-          <w:iCs/>
-          <w:sz w:val="21"/>
-          <w:szCs w:val="21"/>
-        </w:rPr>
-        <w:t>为顺序以此递增。</w:t>
-      </w:r>
       <w:r>
         <w:rPr>
           <w:rFonts w:ascii="楷体" w:eastAsia="楷体" w:hAnsi="楷体" w:hint="eastAsia"/>
@@ -906,9 +935,19 @@
         </w:rPr>
         <w:t>在决策变量中的索引（索引从0计数）为</w:t>
       </w:r>
+      <w:r>
+        <w:rPr>
+          <w:rFonts w:ascii="楷体" w:eastAsia="楷体" w:hAnsi="楷体" w:hint="eastAsia"/>
+          <w:iCs/>
+          <w:sz w:val="21"/>
+          <w:szCs w:val="21"/>
+        </w:rPr>
+        <w:t>：</w:t>
+      </w:r>
     </w:p>
     <w:p>
       <w:pPr>
+        <w:spacing w:line="360" w:lineRule="auto"/>
         <w:rPr>
           <w:rFonts w:ascii="楷体" w:eastAsia="楷体" w:hAnsi="楷体"/>
           <w:i/>
@@ -935,29 +974,14 @@
             </w:rPr>
             <m:t>=</m:t>
           </m:r>
-          <m:d>
-            <m:dPr>
-              <m:ctrlPr>
-                <w:rPr>
-                  <w:rFonts w:ascii="Cambria Math" w:eastAsia="楷体" w:hAnsi="Cambria Math"/>
-                  <w:i/>
-                  <w:iCs/>
-                  <w:sz w:val="21"/>
-                  <w:szCs w:val="21"/>
-                </w:rPr>
-              </m:ctrlPr>
-            </m:dPr>
-            <m:e>
-              <m:r>
-                <w:rPr>
-                  <w:rFonts w:ascii="Cambria Math" w:eastAsia="楷体" w:hAnsi="Cambria Math"/>
-                  <w:sz w:val="21"/>
-                  <w:szCs w:val="21"/>
-                </w:rPr>
-                <m:t>k-1</m:t>
-              </m:r>
-            </m:e>
-          </m:d>
+          <m:r>
+            <w:rPr>
+              <w:rFonts w:ascii="Cambria Math" w:eastAsia="楷体" w:hAnsi="Cambria Math"/>
+              <w:sz w:val="21"/>
+              <w:szCs w:val="21"/>
+            </w:rPr>
+            <m:t>k</m:t>
+          </m:r>
           <m:sSup>
             <m:sSupPr>
               <m:ctrlPr>
@@ -999,29 +1023,14 @@
             </w:rPr>
             <m:t>+</m:t>
           </m:r>
-          <m:d>
-            <m:dPr>
-              <m:ctrlPr>
-                <w:rPr>
-                  <w:rFonts w:ascii="Cambria Math" w:eastAsia="楷体" w:hAnsi="Cambria Math"/>
-                  <w:i/>
-                  <w:iCs/>
-                  <w:sz w:val="21"/>
-                  <w:szCs w:val="21"/>
-                </w:rPr>
-              </m:ctrlPr>
-            </m:dPr>
-            <m:e>
-              <m:r>
-                <w:rPr>
-                  <w:rFonts w:ascii="Cambria Math" w:eastAsia="楷体" w:hAnsi="Cambria Math"/>
-                  <w:sz w:val="21"/>
-                  <w:szCs w:val="21"/>
-                </w:rPr>
-                <m:t>j-1</m:t>
-              </m:r>
-            </m:e>
-          </m:d>
+          <m:r>
+            <w:rPr>
+              <w:rFonts w:ascii="Cambria Math" w:eastAsia="楷体" w:hAnsi="Cambria Math"/>
+              <w:sz w:val="21"/>
+              <w:szCs w:val="21"/>
+            </w:rPr>
+            <m:t>j</m:t>
+          </m:r>
           <m:r>
             <w:rPr>
               <w:rFonts w:ascii="Cambria Math" w:eastAsia="楷体" w:hAnsi="Cambria Math"/>
@@ -1030,29 +1039,14 @@
             </w:rPr>
             <m:t>N+</m:t>
           </m:r>
-          <m:d>
-            <m:dPr>
-              <m:ctrlPr>
-                <w:rPr>
-                  <w:rFonts w:ascii="Cambria Math" w:eastAsia="楷体" w:hAnsi="Cambria Math"/>
-                  <w:i/>
-                  <w:iCs/>
-                  <w:sz w:val="21"/>
-                  <w:szCs w:val="21"/>
-                </w:rPr>
-              </m:ctrlPr>
-            </m:dPr>
-            <m:e>
-              <m:r>
-                <w:rPr>
-                  <w:rFonts w:ascii="Cambria Math" w:eastAsia="楷体" w:hAnsi="Cambria Math"/>
-                  <w:sz w:val="21"/>
-                  <w:szCs w:val="21"/>
-                </w:rPr>
-                <m:t>i-1</m:t>
-              </m:r>
-            </m:e>
-          </m:d>
+          <m:r>
+            <w:rPr>
+              <w:rFonts w:ascii="Cambria Math" w:eastAsia="楷体" w:hAnsi="Cambria Math"/>
+              <w:sz w:val="21"/>
+              <w:szCs w:val="21"/>
+            </w:rPr>
+            <m:t>i</m:t>
+          </m:r>
           <m:r>
             <w:rPr>
               <w:rFonts w:ascii="Cambria Math" w:eastAsia="楷体" w:hAnsi="Cambria Math"/>
@@ -1066,6 +1060,7 @@
     </w:p>
     <w:p>
       <w:pPr>
+        <w:spacing w:line="360" w:lineRule="auto"/>
         <w:rPr>
           <w:rFonts w:ascii="楷体" w:eastAsia="楷体" w:hAnsi="楷体"/>
           <w:sz w:val="21"/>
@@ -1149,6 +1144,39 @@
     </w:p>
     <w:p>
       <w:pPr>
+        <w:spacing w:line="360" w:lineRule="auto"/>
+        <w:rPr>
+          <w:rFonts w:ascii="楷体" w:eastAsia="楷体" w:hAnsi="楷体"/>
+          <w:sz w:val="21"/>
+          <w:szCs w:val="21"/>
+        </w:rPr>
+      </w:pPr>
+    </w:p>
+    <w:p>
+      <w:pPr>
+        <w:spacing w:line="360" w:lineRule="auto"/>
+        <w:rPr>
+          <w:rFonts w:ascii="楷体" w:eastAsia="楷体" w:hAnsi="楷体" w:hint="eastAsia"/>
+          <w:b/>
+          <w:bCs/>
+          <w:sz w:val="21"/>
+          <w:szCs w:val="21"/>
+        </w:rPr>
+      </w:pPr>
+      <w:r>
+        <w:rPr>
+          <w:rFonts w:ascii="楷体" w:eastAsia="楷体" w:hAnsi="楷体" w:hint="eastAsia"/>
+          <w:b/>
+          <w:bCs/>
+          <w:sz w:val="21"/>
+          <w:szCs w:val="21"/>
+        </w:rPr>
+        <w:t>分式导数：</w:t>
+      </w:r>
+    </w:p>
+    <w:p>
+      <w:pPr>
+        <w:spacing w:line="360" w:lineRule="auto"/>
         <w:rPr>
           <w:rFonts w:ascii="楷体" w:eastAsia="楷体" w:hAnsi="楷体"/>
           <w:sz w:val="21"/>
@@ -1590,6 +1618,25 @@
     </w:p>
     <w:p>
       <w:pPr>
+        <w:spacing w:line="360" w:lineRule="auto"/>
+        <w:rPr>
+          <w:rFonts w:ascii="楷体" w:eastAsia="楷体" w:hAnsi="楷体"/>
+          <w:sz w:val="21"/>
+          <w:szCs w:val="21"/>
+        </w:rPr>
+      </w:pPr>
+      <w:r>
+        <w:rPr>
+          <w:rFonts w:ascii="楷体" w:eastAsia="楷体" w:hAnsi="楷体"/>
+          <w:sz w:val="21"/>
+          <w:szCs w:val="21"/>
+        </w:rPr>
+        <w:br w:type="page"/>
+      </w:r>
+    </w:p>
+    <w:p>
+      <w:pPr>
+        <w:spacing w:line="360" w:lineRule="auto"/>
         <w:rPr>
           <w:rFonts w:ascii="楷体" w:eastAsia="楷体" w:hAnsi="楷体"/>
           <w:sz w:val="21"/>
@@ -1602,6 +1649,7 @@
           <w:sz w:val="21"/>
           <w:szCs w:val="21"/>
         </w:rPr>
+        <w:lastRenderedPageBreak/>
         <w:t>以测试案例2为例，</w:t>
       </w:r>
       <w:r>
@@ -1610,11 +1658,28 @@
           <w:sz w:val="21"/>
           <w:szCs w:val="21"/>
         </w:rPr>
-        <w:t>决策变量为：</w:t>
+        <w:t>决策变量</w:t>
+      </w:r>
+      <w:r>
+        <w:rPr>
+          <w:rFonts w:ascii="楷体" w:eastAsia="楷体" w:hAnsi="楷体" w:hint="eastAsia"/>
+          <w:sz w:val="21"/>
+          <w:szCs w:val="21"/>
+        </w:rPr>
+        <w:t>和Jacobian矩阵</w:t>
+      </w:r>
+      <w:r>
+        <w:rPr>
+          <w:rFonts w:ascii="楷体" w:eastAsia="楷体" w:hAnsi="楷体" w:hint="eastAsia"/>
+          <w:sz w:val="21"/>
+          <w:szCs w:val="21"/>
+        </w:rPr>
+        <w:t>为：</w:t>
       </w:r>
     </w:p>
     <w:p>
       <w:pPr>
+        <w:spacing w:line="360" w:lineRule="auto"/>
         <w:rPr>
           <w:rFonts w:ascii="楷体" w:eastAsia="楷体" w:hAnsi="楷体"/>
           <w:sz w:val="21"/>
@@ -4609,851 +4674,12 @@
               </m:r>
             </m:sup>
           </m:sSup>
-          <m:r>
-            <w:rPr>
-              <w:rFonts w:ascii="Cambria Math" w:eastAsia="楷体" w:hAnsi="Cambria Math"/>
-              <w:sz w:val="21"/>
-              <w:szCs w:val="21"/>
-            </w:rPr>
-            <m:t>=</m:t>
-          </m:r>
-          <m:sSup>
-            <m:sSupPr>
-              <m:ctrlPr>
-                <w:rPr>
-                  <w:rFonts w:ascii="Cambria Math" w:eastAsia="楷体" w:hAnsi="Cambria Math"/>
-                  <w:i/>
-                  <w:sz w:val="21"/>
-                  <w:szCs w:val="21"/>
-                </w:rPr>
-              </m:ctrlPr>
-            </m:sSupPr>
-            <m:e>
-              <m:d>
-                <m:dPr>
-                  <m:begChr m:val="["/>
-                  <m:endChr m:val="]"/>
-                  <m:ctrlPr>
-                    <w:rPr>
-                      <w:rFonts w:ascii="Cambria Math" w:eastAsia="楷体" w:hAnsi="Cambria Math"/>
-                      <w:i/>
-                      <w:sz w:val="21"/>
-                      <w:szCs w:val="21"/>
-                    </w:rPr>
-                  </m:ctrlPr>
-                </m:dPr>
-                <m:e>
-                  <m:m>
-                    <m:mPr>
-                      <m:mcs>
-                        <m:mc>
-                          <m:mcPr>
-                            <m:count m:val="1"/>
-                            <m:mcJc m:val="center"/>
-                          </m:mcPr>
-                        </m:mc>
-                      </m:mcs>
-                      <m:ctrlPr>
-                        <w:rPr>
-                          <w:rFonts w:ascii="Cambria Math" w:eastAsia="楷体" w:hAnsi="Cambria Math"/>
-                          <w:i/>
-                          <w:sz w:val="21"/>
-                          <w:szCs w:val="21"/>
-                        </w:rPr>
-                      </m:ctrlPr>
-                    </m:mPr>
-                    <m:mr>
-                      <m:e>
-                        <m:r>
-                          <w:rPr>
-                            <w:rFonts w:ascii="Cambria Math" w:eastAsia="楷体" w:hAnsi="Cambria Math"/>
-                            <w:sz w:val="21"/>
-                            <w:szCs w:val="21"/>
-                          </w:rPr>
-                          <m:t>0</m:t>
-                        </m:r>
-                      </m:e>
-                    </m:mr>
-                    <m:mr>
-                      <m:e>
-                        <m:r>
-                          <w:rPr>
-                            <w:rFonts w:ascii="Cambria Math" w:eastAsia="楷体" w:hAnsi="Cambria Math"/>
-                            <w:sz w:val="21"/>
-                            <w:szCs w:val="21"/>
-                          </w:rPr>
-                          <m:t>0</m:t>
-                        </m:r>
-                      </m:e>
-                    </m:mr>
-                    <m:mr>
-                      <m:e>
-                        <m:r>
-                          <w:rPr>
-                            <w:rFonts w:ascii="Cambria Math" w:eastAsia="Cambria Math" w:hAnsi="Cambria Math" w:cs="Cambria Math"/>
-                            <w:color w:val="385623" w:themeColor="accent6" w:themeShade="80"/>
-                            <w:sz w:val="21"/>
-                            <w:szCs w:val="21"/>
-                          </w:rPr>
-                          <m:t>-1</m:t>
-                        </m:r>
-                      </m:e>
-                    </m:mr>
-                    <m:mr>
-                      <m:e>
-                        <m:r>
-                          <w:rPr>
-                            <w:rFonts w:ascii="Cambria Math" w:eastAsia="楷体" w:hAnsi="Cambria Math"/>
-                            <w:sz w:val="21"/>
-                            <w:szCs w:val="21"/>
-                          </w:rPr>
-                          <m:t>0</m:t>
-                        </m:r>
-                      </m:e>
-                    </m:mr>
-                    <m:mr>
-                      <m:e>
-                        <m:r>
-                          <w:rPr>
-                            <w:rFonts w:ascii="Cambria Math" w:eastAsia="楷体" w:hAnsi="Cambria Math"/>
-                            <w:sz w:val="21"/>
-                            <w:szCs w:val="21"/>
-                          </w:rPr>
-                          <m:t>0</m:t>
-                        </m:r>
-                      </m:e>
-                    </m:mr>
-                    <m:mr>
-                      <m:e>
-                        <m:r>
-                          <w:rPr>
-                            <w:rFonts w:ascii="Cambria Math" w:eastAsia="Cambria Math" w:hAnsi="Cambria Math" w:cs="Cambria Math"/>
-                            <w:color w:val="7030A0"/>
-                            <w:sz w:val="21"/>
-                            <w:szCs w:val="21"/>
-                          </w:rPr>
-                          <m:t>-1</m:t>
-                        </m:r>
-                      </m:e>
-                    </m:mr>
-                    <m:mr>
-                      <m:e>
-                        <m:f>
-                          <m:fPr>
-                            <m:ctrlPr>
-                              <w:rPr>
-                                <w:rFonts w:ascii="Cambria Math" w:eastAsia="楷体" w:hAnsi="Cambria Math"/>
-                                <w:i/>
-                                <w:color w:val="C00000"/>
-                                <w:sz w:val="21"/>
-                                <w:szCs w:val="21"/>
-                              </w:rPr>
-                            </m:ctrlPr>
-                          </m:fPr>
-                          <m:num>
-                            <m:r>
-                              <w:rPr>
-                                <w:rFonts w:ascii="Cambria Math" w:eastAsia="楷体" w:hAnsi="Cambria Math"/>
-                                <w:color w:val="C00000"/>
-                                <w:sz w:val="21"/>
-                                <w:szCs w:val="21"/>
-                              </w:rPr>
-                              <m:t>32</m:t>
-                            </m:r>
-                          </m:num>
-                          <m:den>
-                            <m:sSup>
-                              <m:sSupPr>
-                                <m:ctrlPr>
-                                  <w:rPr>
-                                    <w:rFonts w:ascii="Cambria Math" w:eastAsia="楷体" w:hAnsi="Cambria Math"/>
-                                    <w:i/>
-                                    <w:color w:val="C00000"/>
-                                    <w:sz w:val="21"/>
-                                    <w:szCs w:val="21"/>
-                                  </w:rPr>
-                                </m:ctrlPr>
-                              </m:sSupPr>
-                              <m:e>
-                                <m:d>
-                                  <m:dPr>
-                                    <m:ctrlPr>
-                                      <w:rPr>
-                                        <w:rFonts w:ascii="Cambria Math" w:eastAsia="楷体" w:hAnsi="Cambria Math"/>
-                                        <w:i/>
-                                        <w:color w:val="C00000"/>
-                                        <w:sz w:val="21"/>
-                                        <w:szCs w:val="21"/>
-                                      </w:rPr>
-                                    </m:ctrlPr>
-                                  </m:dPr>
-                                  <m:e>
-                                    <m:r>
-                                      <w:rPr>
-                                        <w:rFonts w:ascii="Cambria Math" w:eastAsia="楷体" w:hAnsi="Cambria Math"/>
-                                        <w:color w:val="C00000"/>
-                                        <w:sz w:val="21"/>
-                                        <w:szCs w:val="21"/>
-                                      </w:rPr>
-                                      <m:t>8+</m:t>
-                                    </m:r>
-                                    <m:sSub>
-                                      <m:sSubPr>
-                                        <m:ctrlPr>
-                                          <w:rPr>
-                                            <w:rFonts w:ascii="Cambria Math" w:eastAsia="楷体" w:hAnsi="Cambria Math"/>
-                                            <w:i/>
-                                            <w:color w:val="C00000"/>
-                                            <w:sz w:val="21"/>
-                                            <w:szCs w:val="21"/>
-                                          </w:rPr>
-                                        </m:ctrlPr>
-                                      </m:sSubPr>
-                                      <m:e>
-                                        <m:r>
-                                          <w:rPr>
-                                            <w:rFonts w:ascii="Cambria Math" w:eastAsia="楷体" w:hAnsi="Cambria Math"/>
-                                            <w:color w:val="C00000"/>
-                                            <w:sz w:val="21"/>
-                                            <w:szCs w:val="21"/>
-                                          </w:rPr>
-                                          <m:t>X</m:t>
-                                        </m:r>
-                                      </m:e>
-                                      <m:sub>
-                                        <m:r>
-                                          <w:rPr>
-                                            <w:rFonts w:ascii="Cambria Math" w:eastAsia="楷体" w:hAnsi="Cambria Math"/>
-                                            <w:color w:val="C00000"/>
-                                            <w:sz w:val="21"/>
-                                            <w:szCs w:val="21"/>
-                                          </w:rPr>
-                                          <m:t>om</m:t>
-                                        </m:r>
-                                        <m:sSub>
-                                          <m:sSubPr>
-                                            <m:ctrlPr>
-                                              <w:rPr>
-                                                <w:rFonts w:ascii="Cambria Math" w:eastAsia="楷体" w:hAnsi="Cambria Math"/>
-                                                <w:i/>
-                                                <w:color w:val="C00000"/>
-                                                <w:sz w:val="21"/>
-                                                <w:szCs w:val="21"/>
-                                              </w:rPr>
-                                            </m:ctrlPr>
-                                          </m:sSubPr>
-                                          <m:e>
-                                            <m:r>
-                                              <w:rPr>
-                                                <w:rFonts w:ascii="Cambria Math" w:eastAsia="楷体" w:hAnsi="Cambria Math"/>
-                                                <w:color w:val="C00000"/>
-                                                <w:sz w:val="21"/>
-                                                <w:szCs w:val="21"/>
-                                              </w:rPr>
-                                              <m:t>K</m:t>
-                                            </m:r>
-                                          </m:e>
-                                          <m:sub>
-                                            <m:r>
-                                              <w:rPr>
-                                                <w:rFonts w:ascii="Cambria Math" w:eastAsia="楷体" w:hAnsi="Cambria Math"/>
-                                                <w:color w:val="C00000"/>
-                                                <w:sz w:val="21"/>
-                                                <w:szCs w:val="21"/>
-                                              </w:rPr>
-                                              <m:t>1</m:t>
-                                            </m:r>
-                                          </m:sub>
-                                        </m:sSub>
-                                      </m:sub>
-                                    </m:sSub>
-                                  </m:e>
-                                </m:d>
-                              </m:e>
-                              <m:sup>
-                                <m:r>
-                                  <w:rPr>
-                                    <w:rFonts w:ascii="Cambria Math" w:eastAsia="楷体" w:hAnsi="Cambria Math"/>
-                                    <w:color w:val="C00000"/>
-                                    <w:sz w:val="21"/>
-                                    <w:szCs w:val="21"/>
-                                  </w:rPr>
-                                  <m:t>2</m:t>
-                                </m:r>
-                              </m:sup>
-                            </m:sSup>
-                          </m:den>
-                        </m:f>
-                      </m:e>
-                    </m:mr>
-                    <m:mr>
-                      <m:e>
-                        <m:f>
-                          <m:fPr>
-                            <m:ctrlPr>
-                              <w:rPr>
-                                <w:rFonts w:ascii="Cambria Math" w:eastAsia="Cambria Math" w:hAnsi="Cambria Math" w:cs="Cambria Math"/>
-                                <w:i/>
-                                <w:color w:val="FFC000"/>
-                                <w:sz w:val="21"/>
-                                <w:szCs w:val="21"/>
-                              </w:rPr>
-                            </m:ctrlPr>
-                          </m:fPr>
-                          <m:num>
-                            <m:r>
-                              <w:rPr>
-                                <w:rFonts w:ascii="Cambria Math" w:eastAsia="Cambria Math" w:hAnsi="Cambria Math" w:cs="Cambria Math"/>
-                                <w:color w:val="FFC000"/>
-                                <w:sz w:val="21"/>
-                                <w:szCs w:val="21"/>
-                              </w:rPr>
-                              <m:t>8</m:t>
-                            </m:r>
-                          </m:num>
-                          <m:den>
-                            <m:sSup>
-                              <m:sSupPr>
-                                <m:ctrlPr>
-                                  <w:rPr>
-                                    <w:rFonts w:ascii="Cambria Math" w:eastAsia="Cambria Math" w:hAnsi="Cambria Math" w:cs="Cambria Math"/>
-                                    <w:i/>
-                                    <w:color w:val="FFC000"/>
-                                    <w:sz w:val="21"/>
-                                    <w:szCs w:val="21"/>
-                                  </w:rPr>
-                                </m:ctrlPr>
-                              </m:sSupPr>
-                              <m:e>
-                                <m:d>
-                                  <m:dPr>
-                                    <m:ctrlPr>
-                                      <w:rPr>
-                                        <w:rFonts w:ascii="Cambria Math" w:eastAsia="Cambria Math" w:hAnsi="Cambria Math" w:cs="Cambria Math"/>
-                                        <w:i/>
-                                        <w:color w:val="FFC000"/>
-                                        <w:sz w:val="21"/>
-                                        <w:szCs w:val="21"/>
-                                      </w:rPr>
-                                    </m:ctrlPr>
-                                  </m:dPr>
-                                  <m:e>
-                                    <m:r>
-                                      <w:rPr>
-                                        <w:rFonts w:ascii="Cambria Math" w:eastAsia="Cambria Math" w:hAnsi="Cambria Math" w:cs="Cambria Math"/>
-                                        <w:color w:val="FFC000"/>
-                                        <w:sz w:val="21"/>
-                                        <w:szCs w:val="21"/>
-                                      </w:rPr>
-                                      <m:t>2+</m:t>
-                                    </m:r>
-                                    <m:sSub>
-                                      <m:sSubPr>
-                                        <m:ctrlPr>
-                                          <w:rPr>
-                                            <w:rFonts w:ascii="Cambria Math" w:eastAsia="Cambria Math" w:hAnsi="Cambria Math" w:cs="Cambria Math"/>
-                                            <w:i/>
-                                            <w:color w:val="FFC000"/>
-                                            <w:sz w:val="21"/>
-                                            <w:szCs w:val="21"/>
-                                          </w:rPr>
-                                        </m:ctrlPr>
-                                      </m:sSubPr>
-                                      <m:e>
-                                        <m:r>
-                                          <w:rPr>
-                                            <w:rFonts w:ascii="Cambria Math" w:eastAsia="Cambria Math" w:hAnsi="Cambria Math" w:cs="Cambria Math"/>
-                                            <w:color w:val="FFC000"/>
-                                            <w:sz w:val="21"/>
-                                            <w:szCs w:val="21"/>
-                                          </w:rPr>
-                                          <m:t>X</m:t>
-                                        </m:r>
-                                      </m:e>
-                                      <m:sub>
-                                        <m:r>
-                                          <w:rPr>
-                                            <w:rFonts w:ascii="Cambria Math" w:eastAsia="Cambria Math" w:hAnsi="Cambria Math" w:cs="Cambria Math"/>
-                                            <w:color w:val="FFC000"/>
-                                            <w:sz w:val="21"/>
-                                            <w:szCs w:val="21"/>
-                                          </w:rPr>
-                                          <m:t>dm</m:t>
-                                        </m:r>
-                                        <m:sSub>
-                                          <m:sSubPr>
-                                            <m:ctrlPr>
-                                              <w:rPr>
-                                                <w:rFonts w:ascii="Cambria Math" w:eastAsia="Cambria Math" w:hAnsi="Cambria Math" w:cs="Cambria Math"/>
-                                                <w:i/>
-                                                <w:color w:val="FFC000"/>
-                                                <w:sz w:val="21"/>
-                                                <w:szCs w:val="21"/>
-                                              </w:rPr>
-                                            </m:ctrlPr>
-                                          </m:sSubPr>
-                                          <m:e>
-                                            <m:r>
-                                              <w:rPr>
-                                                <w:rFonts w:ascii="Cambria Math" w:eastAsia="Cambria Math" w:hAnsi="Cambria Math" w:cs="Cambria Math"/>
-                                                <w:color w:val="FFC000"/>
-                                                <w:sz w:val="21"/>
-                                                <w:szCs w:val="21"/>
-                                              </w:rPr>
-                                              <m:t>K</m:t>
-                                            </m:r>
-                                          </m:e>
-                                          <m:sub>
-                                            <m:r>
-                                              <w:rPr>
-                                                <w:rFonts w:ascii="Cambria Math" w:eastAsia="Cambria Math" w:hAnsi="Cambria Math" w:cs="Cambria Math"/>
-                                                <w:color w:val="FFC000"/>
-                                                <w:sz w:val="21"/>
-                                                <w:szCs w:val="21"/>
-                                              </w:rPr>
-                                              <m:t>1</m:t>
-                                            </m:r>
-                                          </m:sub>
-                                        </m:sSub>
-                                      </m:sub>
-                                    </m:sSub>
-                                  </m:e>
-                                </m:d>
-                              </m:e>
-                              <m:sup>
-                                <m:r>
-                                  <w:rPr>
-                                    <w:rFonts w:ascii="Cambria Math" w:eastAsia="Cambria Math" w:hAnsi="Cambria Math" w:cs="Cambria Math"/>
-                                    <w:color w:val="FFC000"/>
-                                    <w:sz w:val="21"/>
-                                    <w:szCs w:val="21"/>
-                                  </w:rPr>
-                                  <m:t>2</m:t>
-                                </m:r>
-                              </m:sup>
-                            </m:sSup>
-                          </m:den>
-                        </m:f>
-                      </m:e>
-                    </m:mr>
-                    <m:mr>
-                      <m:e>
-                        <m:r>
-                          <w:rPr>
-                            <w:rFonts w:ascii="Cambria Math" w:eastAsia="楷体" w:hAnsi="Cambria Math"/>
-                            <w:sz w:val="21"/>
-                            <w:szCs w:val="21"/>
-                          </w:rPr>
-                          <m:t>-1</m:t>
-                        </m:r>
-                      </m:e>
-                    </m:mr>
-                    <m:mr>
-                      <m:e>
-                        <m:r>
-                          <w:rPr>
-                            <w:rFonts w:ascii="Cambria Math" w:eastAsia="楷体" w:hAnsi="Cambria Math"/>
-                            <w:sz w:val="21"/>
-                            <w:szCs w:val="21"/>
-                          </w:rPr>
-                          <m:t>0</m:t>
-                        </m:r>
-                      </m:e>
-                    </m:mr>
-                    <m:mr>
-                      <m:e>
-                        <m:r>
-                          <w:rPr>
-                            <w:rFonts w:ascii="Cambria Math" w:eastAsia="楷体" w:hAnsi="Cambria Math"/>
-                            <w:sz w:val="21"/>
-                            <w:szCs w:val="21"/>
-                          </w:rPr>
-                          <m:t>0</m:t>
-                        </m:r>
-                      </m:e>
-                    </m:mr>
-                    <m:mr>
-                      <m:e>
-                        <m:r>
-                          <w:rPr>
-                            <w:rFonts w:ascii="Cambria Math" w:eastAsia="Cambria Math" w:hAnsi="Cambria Math" w:cs="Cambria Math"/>
-                            <w:color w:val="00B0F0"/>
-                            <w:sz w:val="21"/>
-                            <w:szCs w:val="21"/>
-                          </w:rPr>
-                          <m:t>-1</m:t>
-                        </m:r>
-                      </m:e>
-                    </m:mr>
-                    <m:mr>
-                      <m:e>
-                        <m:r>
-                          <w:rPr>
-                            <w:rFonts w:ascii="Cambria Math" w:eastAsia="楷体" w:hAnsi="Cambria Math"/>
-                            <w:sz w:val="21"/>
-                            <w:szCs w:val="21"/>
-                          </w:rPr>
-                          <m:t>0</m:t>
-                        </m:r>
-                      </m:e>
-                    </m:mr>
-                    <m:mr>
-                      <m:e>
-                        <m:r>
-                          <w:rPr>
-                            <w:rFonts w:ascii="Cambria Math" w:eastAsia="楷体" w:hAnsi="Cambria Math"/>
-                            <w:sz w:val="21"/>
-                            <w:szCs w:val="21"/>
-                          </w:rPr>
-                          <m:t>0</m:t>
-                        </m:r>
-                      </m:e>
-                    </m:mr>
-                    <m:mr>
-                      <m:e>
-                        <m:r>
-                          <w:rPr>
-                            <w:rFonts w:ascii="Cambria Math" w:eastAsia="Cambria Math" w:hAnsi="Cambria Math" w:cs="Cambria Math"/>
-                            <w:color w:val="92D050"/>
-                            <w:sz w:val="21"/>
-                            <w:szCs w:val="21"/>
-                          </w:rPr>
-                          <m:t>-1</m:t>
-                        </m:r>
-                      </m:e>
-                    </m:mr>
-                    <m:mr>
-                      <m:e>
-                        <m:f>
-                          <m:fPr>
-                            <m:ctrlPr>
-                              <w:rPr>
-                                <w:rFonts w:ascii="Cambria Math" w:eastAsia="楷体" w:hAnsi="Cambria Math"/>
-                                <w:i/>
-                                <w:color w:val="00B050"/>
-                                <w:sz w:val="21"/>
-                                <w:szCs w:val="21"/>
-                              </w:rPr>
-                            </m:ctrlPr>
-                          </m:fPr>
-                          <m:num>
-                            <m:r>
-                              <w:rPr>
-                                <w:rFonts w:ascii="Cambria Math" w:eastAsia="楷体" w:hAnsi="Cambria Math"/>
-                                <w:color w:val="00B050"/>
-                                <w:sz w:val="21"/>
-                                <w:szCs w:val="21"/>
-                              </w:rPr>
-                              <m:t>50</m:t>
-                            </m:r>
-                          </m:num>
-                          <m:den>
-                            <m:sSup>
-                              <m:sSupPr>
-                                <m:ctrlPr>
-                                  <w:rPr>
-                                    <w:rFonts w:ascii="Cambria Math" w:eastAsia="楷体" w:hAnsi="Cambria Math"/>
-                                    <w:i/>
-                                    <w:color w:val="00B050"/>
-                                    <w:sz w:val="21"/>
-                                    <w:szCs w:val="21"/>
-                                  </w:rPr>
-                                </m:ctrlPr>
-                              </m:sSupPr>
-                              <m:e>
-                                <m:d>
-                                  <m:dPr>
-                                    <m:ctrlPr>
-                                      <w:rPr>
-                                        <w:rFonts w:ascii="Cambria Math" w:eastAsia="楷体" w:hAnsi="Cambria Math"/>
-                                        <w:i/>
-                                        <w:color w:val="00B050"/>
-                                        <w:sz w:val="21"/>
-                                        <w:szCs w:val="21"/>
-                                      </w:rPr>
-                                    </m:ctrlPr>
-                                  </m:dPr>
-                                  <m:e>
-                                    <m:r>
-                                      <w:rPr>
-                                        <w:rFonts w:ascii="Cambria Math" w:eastAsia="楷体" w:hAnsi="Cambria Math"/>
-                                        <w:color w:val="00B050"/>
-                                        <w:sz w:val="21"/>
-                                        <w:szCs w:val="21"/>
-                                      </w:rPr>
-                                      <m:t>10+</m:t>
-                                    </m:r>
-                                    <m:sSub>
-                                      <m:sSubPr>
-                                        <m:ctrlPr>
-                                          <w:rPr>
-                                            <w:rFonts w:ascii="Cambria Math" w:eastAsia="楷体" w:hAnsi="Cambria Math"/>
-                                            <w:i/>
-                                            <w:color w:val="00B050"/>
-                                            <w:sz w:val="21"/>
-                                            <w:szCs w:val="21"/>
-                                          </w:rPr>
-                                        </m:ctrlPr>
-                                      </m:sSubPr>
-                                      <m:e>
-                                        <m:r>
-                                          <w:rPr>
-                                            <w:rFonts w:ascii="Cambria Math" w:eastAsia="楷体" w:hAnsi="Cambria Math"/>
-                                            <w:color w:val="00B050"/>
-                                            <w:sz w:val="21"/>
-                                            <w:szCs w:val="21"/>
-                                          </w:rPr>
-                                          <m:t>X</m:t>
-                                        </m:r>
-                                      </m:e>
-                                      <m:sub>
-                                        <m:r>
-                                          <w:rPr>
-                                            <w:rFonts w:ascii="Cambria Math" w:eastAsia="楷体" w:hAnsi="Cambria Math"/>
-                                            <w:color w:val="00B050"/>
-                                            <w:sz w:val="21"/>
-                                            <w:szCs w:val="21"/>
-                                          </w:rPr>
-                                          <m:t>om</m:t>
-                                        </m:r>
-                                        <m:sSub>
-                                          <m:sSubPr>
-                                            <m:ctrlPr>
-                                              <w:rPr>
-                                                <w:rFonts w:ascii="Cambria Math" w:eastAsia="楷体" w:hAnsi="Cambria Math"/>
-                                                <w:i/>
-                                                <w:color w:val="00B050"/>
-                                                <w:sz w:val="21"/>
-                                                <w:szCs w:val="21"/>
-                                              </w:rPr>
-                                            </m:ctrlPr>
-                                          </m:sSubPr>
-                                          <m:e>
-                                            <m:r>
-                                              <w:rPr>
-                                                <w:rFonts w:ascii="Cambria Math" w:eastAsia="楷体" w:hAnsi="Cambria Math"/>
-                                                <w:color w:val="00B050"/>
-                                                <w:sz w:val="21"/>
-                                                <w:szCs w:val="21"/>
-                                              </w:rPr>
-                                              <m:t>K</m:t>
-                                            </m:r>
-                                          </m:e>
-                                          <m:sub>
-                                            <m:r>
-                                              <w:rPr>
-                                                <w:rFonts w:ascii="Cambria Math" w:eastAsia="楷体" w:hAnsi="Cambria Math"/>
-                                                <w:color w:val="00B050"/>
-                                                <w:sz w:val="21"/>
-                                                <w:szCs w:val="21"/>
-                                              </w:rPr>
-                                              <m:t>2</m:t>
-                                            </m:r>
-                                          </m:sub>
-                                        </m:sSub>
-                                      </m:sub>
-                                    </m:sSub>
-                                  </m:e>
-                                </m:d>
-                              </m:e>
-                              <m:sup>
-                                <m:r>
-                                  <w:rPr>
-                                    <w:rFonts w:ascii="Cambria Math" w:eastAsia="楷体" w:hAnsi="Cambria Math"/>
-                                    <w:color w:val="00B050"/>
-                                    <w:sz w:val="21"/>
-                                    <w:szCs w:val="21"/>
-                                  </w:rPr>
-                                  <m:t>2</m:t>
-                                </m:r>
-                              </m:sup>
-                            </m:sSup>
-                          </m:den>
-                        </m:f>
-                      </m:e>
-                    </m:mr>
-                    <m:mr>
-                      <m:e>
-                        <m:f>
-                          <m:fPr>
-                            <m:ctrlPr>
-                              <w:rPr>
-                                <w:rFonts w:ascii="Cambria Math" w:eastAsia="Cambria Math" w:hAnsi="Cambria Math" w:cs="Cambria Math"/>
-                                <w:i/>
-                                <w:color w:val="0070C0"/>
-                                <w:sz w:val="21"/>
-                                <w:szCs w:val="21"/>
-                              </w:rPr>
-                            </m:ctrlPr>
-                          </m:fPr>
-                          <m:num>
-                            <m:r>
-                              <w:rPr>
-                                <w:rFonts w:ascii="Cambria Math" w:eastAsia="Cambria Math" w:hAnsi="Cambria Math" w:cs="Cambria Math"/>
-                                <w:color w:val="0070C0"/>
-                                <w:sz w:val="21"/>
-                                <w:szCs w:val="21"/>
-                              </w:rPr>
-                              <m:t>12.5</m:t>
-                            </m:r>
-                          </m:num>
-                          <m:den>
-                            <m:sSup>
-                              <m:sSupPr>
-                                <m:ctrlPr>
-                                  <w:rPr>
-                                    <w:rFonts w:ascii="Cambria Math" w:eastAsia="Cambria Math" w:hAnsi="Cambria Math" w:cs="Cambria Math"/>
-                                    <w:i/>
-                                    <w:color w:val="0070C0"/>
-                                    <w:sz w:val="21"/>
-                                    <w:szCs w:val="21"/>
-                                  </w:rPr>
-                                </m:ctrlPr>
-                              </m:sSupPr>
-                              <m:e>
-                                <m:d>
-                                  <m:dPr>
-                                    <m:ctrlPr>
-                                      <w:rPr>
-                                        <w:rFonts w:ascii="Cambria Math" w:eastAsia="Cambria Math" w:hAnsi="Cambria Math" w:cs="Cambria Math"/>
-                                        <w:i/>
-                                        <w:color w:val="0070C0"/>
-                                        <w:sz w:val="21"/>
-                                        <w:szCs w:val="21"/>
-                                      </w:rPr>
-                                    </m:ctrlPr>
-                                  </m:dPr>
-                                  <m:e>
-                                    <m:r>
-                                      <w:rPr>
-                                        <w:rFonts w:ascii="Cambria Math" w:eastAsia="Cambria Math" w:hAnsi="Cambria Math" w:cs="Cambria Math"/>
-                                        <w:color w:val="0070C0"/>
-                                        <w:sz w:val="21"/>
-                                        <w:szCs w:val="21"/>
-                                      </w:rPr>
-                                      <m:t>2.5+</m:t>
-                                    </m:r>
-                                    <m:sSub>
-                                      <m:sSubPr>
-                                        <m:ctrlPr>
-                                          <w:rPr>
-                                            <w:rFonts w:ascii="Cambria Math" w:eastAsia="Cambria Math" w:hAnsi="Cambria Math" w:cs="Cambria Math"/>
-                                            <w:i/>
-                                            <w:color w:val="0070C0"/>
-                                            <w:sz w:val="21"/>
-                                            <w:szCs w:val="21"/>
-                                          </w:rPr>
-                                        </m:ctrlPr>
-                                      </m:sSubPr>
-                                      <m:e>
-                                        <m:r>
-                                          <w:rPr>
-                                            <w:rFonts w:ascii="Cambria Math" w:eastAsia="Cambria Math" w:hAnsi="Cambria Math" w:cs="Cambria Math"/>
-                                            <w:color w:val="0070C0"/>
-                                            <w:sz w:val="21"/>
-                                            <w:szCs w:val="21"/>
-                                          </w:rPr>
-                                          <m:t>X</m:t>
-                                        </m:r>
-                                      </m:e>
-                                      <m:sub>
-                                        <m:r>
-                                          <w:rPr>
-                                            <w:rFonts w:ascii="Cambria Math" w:eastAsia="Cambria Math" w:hAnsi="Cambria Math" w:cs="Cambria Math"/>
-                                            <w:color w:val="0070C0"/>
-                                            <w:sz w:val="21"/>
-                                            <w:szCs w:val="21"/>
-                                          </w:rPr>
-                                          <m:t>dm</m:t>
-                                        </m:r>
-                                        <m:sSub>
-                                          <m:sSubPr>
-                                            <m:ctrlPr>
-                                              <w:rPr>
-                                                <w:rFonts w:ascii="Cambria Math" w:eastAsia="Cambria Math" w:hAnsi="Cambria Math" w:cs="Cambria Math"/>
-                                                <w:i/>
-                                                <w:color w:val="0070C0"/>
-                                                <w:sz w:val="21"/>
-                                                <w:szCs w:val="21"/>
-                                              </w:rPr>
-                                            </m:ctrlPr>
-                                          </m:sSubPr>
-                                          <m:e>
-                                            <m:r>
-                                              <w:rPr>
-                                                <w:rFonts w:ascii="Cambria Math" w:eastAsia="Cambria Math" w:hAnsi="Cambria Math" w:cs="Cambria Math"/>
-                                                <w:color w:val="0070C0"/>
-                                                <w:sz w:val="21"/>
-                                                <w:szCs w:val="21"/>
-                                              </w:rPr>
-                                              <m:t>K</m:t>
-                                            </m:r>
-                                          </m:e>
-                                          <m:sub>
-                                            <m:r>
-                                              <w:rPr>
-                                                <w:rFonts w:ascii="Cambria Math" w:eastAsia="Cambria Math" w:hAnsi="Cambria Math" w:cs="Cambria Math"/>
-                                                <w:color w:val="0070C0"/>
-                                                <w:sz w:val="21"/>
-                                                <w:szCs w:val="21"/>
-                                              </w:rPr>
-                                              <m:t>2</m:t>
-                                            </m:r>
-                                          </m:sub>
-                                        </m:sSub>
-                                      </m:sub>
-                                    </m:sSub>
-                                  </m:e>
-                                </m:d>
-                              </m:e>
-                              <m:sup>
-                                <m:r>
-                                  <w:rPr>
-                                    <w:rFonts w:ascii="Cambria Math" w:eastAsia="Cambria Math" w:hAnsi="Cambria Math" w:cs="Cambria Math"/>
-                                    <w:color w:val="0070C0"/>
-                                    <w:sz w:val="21"/>
-                                    <w:szCs w:val="21"/>
-                                  </w:rPr>
-                                  <m:t>2</m:t>
-                                </m:r>
-                              </m:sup>
-                            </m:sSup>
-                          </m:den>
-                        </m:f>
-                      </m:e>
-                    </m:mr>
-                    <m:mr>
-                      <m:e>
-                        <m:r>
-                          <w:rPr>
-                            <w:rFonts w:ascii="Cambria Math" w:eastAsia="楷体" w:hAnsi="Cambria Math"/>
-                            <w:sz w:val="21"/>
-                            <w:szCs w:val="21"/>
-                          </w:rPr>
-                          <m:t>-1</m:t>
-                        </m:r>
-                      </m:e>
-                    </m:mr>
-                  </m:m>
-                </m:e>
-              </m:d>
-            </m:e>
-            <m:sup>
-              <m:r>
-                <w:rPr>
-                  <w:rFonts w:ascii="Cambria Math" w:eastAsia="楷体" w:hAnsi="Cambria Math"/>
-                  <w:sz w:val="21"/>
-                  <w:szCs w:val="21"/>
-                </w:rPr>
-                <m:t>⊤</m:t>
-              </m:r>
-            </m:sup>
-          </m:sSup>
         </m:oMath>
       </m:oMathPara>
     </w:p>
     <w:p>
       <w:pPr>
+        <w:spacing w:line="360" w:lineRule="auto"/>
         <w:rPr>
           <w:rFonts w:ascii="楷体" w:eastAsia="楷体" w:hAnsi="楷体"/>
           <w:sz w:val="21"/>
@@ -5463,6 +4689,7 @@
     </w:p>
     <w:p>
       <w:pPr>
+        <w:spacing w:line="360" w:lineRule="auto"/>
         <w:rPr>
           <w:rFonts w:ascii="楷体" w:eastAsia="楷体" w:hAnsi="楷体"/>
           <w:sz w:val="21"/>
@@ -5480,6 +4707,7 @@
     </w:p>
     <w:p>
       <w:pPr>
+        <w:spacing w:line="360" w:lineRule="auto"/>
         <w:rPr>
           <w:rFonts w:ascii="楷体" w:eastAsia="楷体" w:hAnsi="楷体"/>
           <w:sz w:val="16"/>
@@ -5498,7 +4726,6 @@
               <w:sz w:val="16"/>
               <w:szCs w:val="16"/>
             </w:rPr>
-            <w:lastRenderedPageBreak/>
             <m:t>=</m:t>
           </m:r>
           <m:f>
@@ -7162,1206 +6389,29 @@
     </w:p>
     <w:p>
       <w:pPr>
+        <w:spacing w:line="360" w:lineRule="auto"/>
         <w:rPr>
           <w:rFonts w:ascii="楷体" w:eastAsia="楷体" w:hAnsi="楷体"/>
+          <w:color w:val="FFFFFF" w:themeColor="background1"/>
           <w:sz w:val="16"/>
           <w:szCs w:val="16"/>
         </w:rPr>
       </w:pPr>
-      <m:oMathPara>
-        <m:oMath>
-          <m:r>
-            <w:rPr>
-              <w:rFonts w:ascii="Cambria Math" w:eastAsia="楷体" w:hAnsi="Cambria Math"/>
-              <w:color w:val="FFFFFF" w:themeColor="background1"/>
-              <w:sz w:val="16"/>
-              <w:szCs w:val="16"/>
-            </w:rPr>
-            <m:t>=</m:t>
-          </m:r>
-          <m:f>
-            <m:fPr>
-              <m:ctrlPr>
-                <w:rPr>
-                  <w:rFonts w:ascii="Cambria Math" w:eastAsia="楷体" w:hAnsi="Cambria Math"/>
-                  <w:i/>
-                  <w:sz w:val="16"/>
-                  <w:szCs w:val="16"/>
-                </w:rPr>
-              </m:ctrlPr>
-            </m:fPr>
-            <m:num>
-              <m:r>
-                <w:rPr>
-                  <w:rFonts w:ascii="Cambria Math" w:eastAsia="楷体" w:hAnsi="Cambria Math"/>
-                  <w:sz w:val="16"/>
-                  <w:szCs w:val="16"/>
-                </w:rPr>
-                <m:t>4</m:t>
-              </m:r>
-              <m:sSub>
-                <m:sSubPr>
-                  <m:ctrlPr>
-                    <w:rPr>
-                      <w:rFonts w:ascii="Cambria Math" w:eastAsia="楷体" w:hAnsi="Cambria Math"/>
-                      <w:i/>
-                      <w:color w:val="C00000"/>
-                      <w:sz w:val="16"/>
-                      <w:szCs w:val="16"/>
-                    </w:rPr>
-                  </m:ctrlPr>
-                </m:sSubPr>
-                <m:e>
-                  <m:r>
-                    <w:rPr>
-                      <w:rFonts w:ascii="Cambria Math" w:eastAsia="楷体" w:hAnsi="Cambria Math"/>
-                      <w:color w:val="C00000"/>
-                      <w:sz w:val="16"/>
-                      <w:szCs w:val="16"/>
-                    </w:rPr>
-                    <m:t>X</m:t>
-                  </m:r>
-                </m:e>
-                <m:sub>
-                  <m:r>
-                    <w:rPr>
-                      <w:rFonts w:ascii="Cambria Math" w:eastAsia="楷体" w:hAnsi="Cambria Math"/>
-                      <w:color w:val="C00000"/>
-                      <w:sz w:val="16"/>
-                      <w:szCs w:val="16"/>
-                    </w:rPr>
-                    <m:t>om</m:t>
-                  </m:r>
-                  <m:sSub>
-                    <m:sSubPr>
-                      <m:ctrlPr>
-                        <w:rPr>
-                          <w:rFonts w:ascii="Cambria Math" w:eastAsia="楷体" w:hAnsi="Cambria Math"/>
-                          <w:i/>
-                          <w:color w:val="C00000"/>
-                          <w:sz w:val="16"/>
-                          <w:szCs w:val="16"/>
-                        </w:rPr>
-                      </m:ctrlPr>
-                    </m:sSubPr>
-                    <m:e>
-                      <m:r>
-                        <w:rPr>
-                          <w:rFonts w:ascii="Cambria Math" w:eastAsia="楷体" w:hAnsi="Cambria Math"/>
-                          <w:color w:val="C00000"/>
-                          <w:sz w:val="16"/>
-                          <w:szCs w:val="16"/>
-                        </w:rPr>
-                        <m:t>K</m:t>
-                      </m:r>
-                    </m:e>
-                    <m:sub>
-                      <m:r>
-                        <w:rPr>
-                          <w:rFonts w:ascii="Cambria Math" w:eastAsia="楷体" w:hAnsi="Cambria Math"/>
-                          <w:color w:val="C00000"/>
-                          <w:sz w:val="16"/>
-                          <w:szCs w:val="16"/>
-                        </w:rPr>
-                        <m:t>1</m:t>
-                      </m:r>
-                    </m:sub>
-                  </m:sSub>
-                </m:sub>
-              </m:sSub>
-            </m:num>
-            <m:den>
-              <m:r>
-                <w:rPr>
-                  <w:rFonts w:ascii="Cambria Math" w:eastAsia="楷体" w:hAnsi="Cambria Math"/>
-                  <w:sz w:val="16"/>
-                  <w:szCs w:val="16"/>
-                </w:rPr>
-                <m:t>8+</m:t>
-              </m:r>
-              <m:sSub>
-                <m:sSubPr>
-                  <m:ctrlPr>
-                    <w:rPr>
-                      <w:rFonts w:ascii="Cambria Math" w:eastAsia="楷体" w:hAnsi="Cambria Math"/>
-                      <w:i/>
-                      <w:color w:val="C00000"/>
-                      <w:sz w:val="16"/>
-                      <w:szCs w:val="16"/>
-                    </w:rPr>
-                  </m:ctrlPr>
-                </m:sSubPr>
-                <m:e>
-                  <m:r>
-                    <w:rPr>
-                      <w:rFonts w:ascii="Cambria Math" w:eastAsia="楷体" w:hAnsi="Cambria Math"/>
-                      <w:color w:val="C00000"/>
-                      <w:sz w:val="16"/>
-                      <w:szCs w:val="16"/>
-                    </w:rPr>
-                    <m:t>X</m:t>
-                  </m:r>
-                </m:e>
-                <m:sub>
-                  <m:r>
-                    <w:rPr>
-                      <w:rFonts w:ascii="Cambria Math" w:eastAsia="楷体" w:hAnsi="Cambria Math"/>
-                      <w:color w:val="C00000"/>
-                      <w:sz w:val="16"/>
-                      <w:szCs w:val="16"/>
-                    </w:rPr>
-                    <m:t>om</m:t>
-                  </m:r>
-                  <m:sSub>
-                    <m:sSubPr>
-                      <m:ctrlPr>
-                        <w:rPr>
-                          <w:rFonts w:ascii="Cambria Math" w:eastAsia="楷体" w:hAnsi="Cambria Math"/>
-                          <w:i/>
-                          <w:color w:val="C00000"/>
-                          <w:sz w:val="16"/>
-                          <w:szCs w:val="16"/>
-                        </w:rPr>
-                      </m:ctrlPr>
-                    </m:sSubPr>
-                    <m:e>
-                      <m:r>
-                        <w:rPr>
-                          <w:rFonts w:ascii="Cambria Math" w:eastAsia="楷体" w:hAnsi="Cambria Math"/>
-                          <w:color w:val="C00000"/>
-                          <w:sz w:val="16"/>
-                          <w:szCs w:val="16"/>
-                        </w:rPr>
-                        <m:t>K</m:t>
-                      </m:r>
-                    </m:e>
-                    <m:sub>
-                      <m:r>
-                        <w:rPr>
-                          <w:rFonts w:ascii="Cambria Math" w:eastAsia="楷体" w:hAnsi="Cambria Math"/>
-                          <w:color w:val="C00000"/>
-                          <w:sz w:val="16"/>
-                          <w:szCs w:val="16"/>
-                        </w:rPr>
-                        <m:t>1</m:t>
-                      </m:r>
-                    </m:sub>
-                  </m:sSub>
-                </m:sub>
-              </m:sSub>
-            </m:den>
-          </m:f>
-          <m:r>
-            <w:rPr>
-              <w:rFonts w:ascii="Cambria Math" w:eastAsia="楷体" w:hAnsi="Cambria Math"/>
-              <w:sz w:val="16"/>
-              <w:szCs w:val="16"/>
-            </w:rPr>
-            <m:t>+</m:t>
-          </m:r>
-          <m:f>
-            <m:fPr>
-              <m:ctrlPr>
-                <w:rPr>
-                  <w:rFonts w:ascii="Cambria Math" w:eastAsia="楷体" w:hAnsi="Cambria Math"/>
-                  <w:i/>
-                  <w:sz w:val="16"/>
-                  <w:szCs w:val="16"/>
-                </w:rPr>
-              </m:ctrlPr>
-            </m:fPr>
-            <m:num>
-              <m:r>
-                <w:rPr>
-                  <w:rFonts w:ascii="Cambria Math" w:eastAsia="楷体" w:hAnsi="Cambria Math"/>
-                  <w:sz w:val="16"/>
-                  <w:szCs w:val="16"/>
-                </w:rPr>
-                <m:t>4</m:t>
-              </m:r>
-              <m:sSub>
-                <m:sSubPr>
-                  <m:ctrlPr>
-                    <w:rPr>
-                      <w:rFonts w:ascii="Cambria Math" w:eastAsia="楷体" w:hAnsi="Cambria Math"/>
-                      <w:i/>
-                      <w:color w:val="FFC000"/>
-                      <w:sz w:val="16"/>
-                      <w:szCs w:val="16"/>
-                    </w:rPr>
-                  </m:ctrlPr>
-                </m:sSubPr>
-                <m:e>
-                  <m:r>
-                    <w:rPr>
-                      <w:rFonts w:ascii="Cambria Math" w:eastAsia="楷体" w:hAnsi="Cambria Math"/>
-                      <w:color w:val="FFC000"/>
-                      <w:sz w:val="16"/>
-                      <w:szCs w:val="16"/>
-                    </w:rPr>
-                    <m:t>X</m:t>
-                  </m:r>
-                </m:e>
-                <m:sub>
-                  <m:r>
-                    <w:rPr>
-                      <w:rFonts w:ascii="Cambria Math" w:eastAsia="楷体" w:hAnsi="Cambria Math"/>
-                      <w:color w:val="FFC000"/>
-                      <w:sz w:val="16"/>
-                      <w:szCs w:val="16"/>
-                    </w:rPr>
-                    <m:t>dm</m:t>
-                  </m:r>
-                  <m:sSub>
-                    <m:sSubPr>
-                      <m:ctrlPr>
-                        <w:rPr>
-                          <w:rFonts w:ascii="Cambria Math" w:eastAsia="楷体" w:hAnsi="Cambria Math"/>
-                          <w:i/>
-                          <w:color w:val="FFC000"/>
-                          <w:sz w:val="16"/>
-                          <w:szCs w:val="16"/>
-                        </w:rPr>
-                      </m:ctrlPr>
-                    </m:sSubPr>
-                    <m:e>
-                      <m:r>
-                        <w:rPr>
-                          <w:rFonts w:ascii="Cambria Math" w:eastAsia="楷体" w:hAnsi="Cambria Math"/>
-                          <w:color w:val="FFC000"/>
-                          <w:sz w:val="16"/>
-                          <w:szCs w:val="16"/>
-                        </w:rPr>
-                        <m:t>K</m:t>
-                      </m:r>
-                    </m:e>
-                    <m:sub>
-                      <m:r>
-                        <w:rPr>
-                          <w:rFonts w:ascii="Cambria Math" w:eastAsia="楷体" w:hAnsi="Cambria Math"/>
-                          <w:color w:val="FFC000"/>
-                          <w:sz w:val="16"/>
-                          <w:szCs w:val="16"/>
-                        </w:rPr>
-                        <m:t>1</m:t>
-                      </m:r>
-                    </m:sub>
-                  </m:sSub>
-                </m:sub>
-              </m:sSub>
-            </m:num>
-            <m:den>
-              <m:r>
-                <w:rPr>
-                  <w:rFonts w:ascii="Cambria Math" w:eastAsia="楷体" w:hAnsi="Cambria Math"/>
-                  <w:sz w:val="16"/>
-                  <w:szCs w:val="16"/>
-                </w:rPr>
-                <m:t>2+</m:t>
-              </m:r>
-              <m:sSub>
-                <m:sSubPr>
-                  <m:ctrlPr>
-                    <w:rPr>
-                      <w:rFonts w:ascii="Cambria Math" w:eastAsia="楷体" w:hAnsi="Cambria Math"/>
-                      <w:i/>
-                      <w:color w:val="FFC000"/>
-                      <w:sz w:val="16"/>
-                      <w:szCs w:val="16"/>
-                    </w:rPr>
-                  </m:ctrlPr>
-                </m:sSubPr>
-                <m:e>
-                  <m:r>
-                    <w:rPr>
-                      <w:rFonts w:ascii="Cambria Math" w:eastAsia="楷体" w:hAnsi="Cambria Math"/>
-                      <w:color w:val="FFC000"/>
-                      <w:sz w:val="16"/>
-                      <w:szCs w:val="16"/>
-                    </w:rPr>
-                    <m:t>X</m:t>
-                  </m:r>
-                </m:e>
-                <m:sub>
-                  <m:r>
-                    <w:rPr>
-                      <w:rFonts w:ascii="Cambria Math" w:eastAsia="楷体" w:hAnsi="Cambria Math"/>
-                      <w:color w:val="FFC000"/>
-                      <w:sz w:val="16"/>
-                      <w:szCs w:val="16"/>
-                    </w:rPr>
-                    <m:t>dm</m:t>
-                  </m:r>
-                  <m:sSub>
-                    <m:sSubPr>
-                      <m:ctrlPr>
-                        <w:rPr>
-                          <w:rFonts w:ascii="Cambria Math" w:eastAsia="楷体" w:hAnsi="Cambria Math"/>
-                          <w:i/>
-                          <w:color w:val="FFC000"/>
-                          <w:sz w:val="16"/>
-                          <w:szCs w:val="16"/>
-                        </w:rPr>
-                      </m:ctrlPr>
-                    </m:sSubPr>
-                    <m:e>
-                      <m:r>
-                        <w:rPr>
-                          <w:rFonts w:ascii="Cambria Math" w:eastAsia="楷体" w:hAnsi="Cambria Math"/>
-                          <w:color w:val="FFC000"/>
-                          <w:sz w:val="16"/>
-                          <w:szCs w:val="16"/>
-                        </w:rPr>
-                        <m:t>K</m:t>
-                      </m:r>
-                    </m:e>
-                    <m:sub>
-                      <m:r>
-                        <w:rPr>
-                          <w:rFonts w:ascii="Cambria Math" w:eastAsia="楷体" w:hAnsi="Cambria Math"/>
-                          <w:color w:val="FFC000"/>
-                          <w:sz w:val="16"/>
-                          <w:szCs w:val="16"/>
-                        </w:rPr>
-                        <m:t>1</m:t>
-                      </m:r>
-                    </m:sub>
-                  </m:sSub>
-                </m:sub>
-              </m:sSub>
-            </m:den>
-          </m:f>
-          <m:r>
-            <w:rPr>
-              <w:rFonts w:ascii="Cambria Math" w:eastAsia="楷体" w:hAnsi="Cambria Math"/>
-              <w:sz w:val="16"/>
-              <w:szCs w:val="16"/>
-            </w:rPr>
-            <m:t>+</m:t>
-          </m:r>
-          <m:f>
-            <m:fPr>
-              <m:ctrlPr>
-                <w:rPr>
-                  <w:rFonts w:ascii="Cambria Math" w:eastAsia="楷体" w:hAnsi="Cambria Math"/>
-                  <w:i/>
-                  <w:sz w:val="16"/>
-                  <w:szCs w:val="16"/>
-                </w:rPr>
-              </m:ctrlPr>
-            </m:fPr>
-            <m:num>
-              <m:r>
-                <w:rPr>
-                  <w:rFonts w:ascii="Cambria Math" w:eastAsia="楷体" w:hAnsi="Cambria Math"/>
-                  <w:sz w:val="16"/>
-                  <w:szCs w:val="16"/>
-                </w:rPr>
-                <m:t>5</m:t>
-              </m:r>
-              <m:sSub>
-                <m:sSubPr>
-                  <m:ctrlPr>
-                    <w:rPr>
-                      <w:rFonts w:ascii="Cambria Math" w:eastAsia="楷体" w:hAnsi="Cambria Math"/>
-                      <w:i/>
-                      <w:color w:val="00B050"/>
-                      <w:sz w:val="16"/>
-                      <w:szCs w:val="16"/>
-                    </w:rPr>
-                  </m:ctrlPr>
-                </m:sSubPr>
-                <m:e>
-                  <m:r>
-                    <w:rPr>
-                      <w:rFonts w:ascii="Cambria Math" w:eastAsia="楷体" w:hAnsi="Cambria Math"/>
-                      <w:color w:val="00B050"/>
-                      <w:sz w:val="16"/>
-                      <w:szCs w:val="16"/>
-                    </w:rPr>
-                    <m:t>X</m:t>
-                  </m:r>
-                </m:e>
-                <m:sub>
-                  <m:r>
-                    <w:rPr>
-                      <w:rFonts w:ascii="Cambria Math" w:eastAsia="楷体" w:hAnsi="Cambria Math"/>
-                      <w:color w:val="00B050"/>
-                      <w:sz w:val="16"/>
-                      <w:szCs w:val="16"/>
-                    </w:rPr>
-                    <m:t>om</m:t>
-                  </m:r>
-                  <m:sSub>
-                    <m:sSubPr>
-                      <m:ctrlPr>
-                        <w:rPr>
-                          <w:rFonts w:ascii="Cambria Math" w:eastAsia="楷体" w:hAnsi="Cambria Math"/>
-                          <w:i/>
-                          <w:color w:val="00B050"/>
-                          <w:sz w:val="16"/>
-                          <w:szCs w:val="16"/>
-                        </w:rPr>
-                      </m:ctrlPr>
-                    </m:sSubPr>
-                    <m:e>
-                      <m:r>
-                        <w:rPr>
-                          <w:rFonts w:ascii="Cambria Math" w:eastAsia="楷体" w:hAnsi="Cambria Math"/>
-                          <w:color w:val="00B050"/>
-                          <w:sz w:val="16"/>
-                          <w:szCs w:val="16"/>
-                        </w:rPr>
-                        <m:t>K</m:t>
-                      </m:r>
-                    </m:e>
-                    <m:sub>
-                      <m:r>
-                        <w:rPr>
-                          <w:rFonts w:ascii="Cambria Math" w:eastAsia="楷体" w:hAnsi="Cambria Math"/>
-                          <w:color w:val="00B050"/>
-                          <w:sz w:val="16"/>
-                          <w:szCs w:val="16"/>
-                        </w:rPr>
-                        <m:t>2</m:t>
-                      </m:r>
-                    </m:sub>
-                  </m:sSub>
-                </m:sub>
-              </m:sSub>
-            </m:num>
-            <m:den>
-              <m:r>
-                <w:rPr>
-                  <w:rFonts w:ascii="Cambria Math" w:eastAsia="楷体" w:hAnsi="Cambria Math"/>
-                  <w:sz w:val="16"/>
-                  <w:szCs w:val="16"/>
-                </w:rPr>
-                <m:t>10+</m:t>
-              </m:r>
-              <m:sSub>
-                <m:sSubPr>
-                  <m:ctrlPr>
-                    <w:rPr>
-                      <w:rFonts w:ascii="Cambria Math" w:eastAsia="楷体" w:hAnsi="Cambria Math"/>
-                      <w:i/>
-                      <w:color w:val="00B050"/>
-                      <w:sz w:val="16"/>
-                      <w:szCs w:val="16"/>
-                    </w:rPr>
-                  </m:ctrlPr>
-                </m:sSubPr>
-                <m:e>
-                  <m:r>
-                    <w:rPr>
-                      <w:rFonts w:ascii="Cambria Math" w:eastAsia="楷体" w:hAnsi="Cambria Math"/>
-                      <w:color w:val="00B050"/>
-                      <w:sz w:val="16"/>
-                      <w:szCs w:val="16"/>
-                    </w:rPr>
-                    <m:t>X</m:t>
-                  </m:r>
-                </m:e>
-                <m:sub>
-                  <m:r>
-                    <w:rPr>
-                      <w:rFonts w:ascii="Cambria Math" w:eastAsia="楷体" w:hAnsi="Cambria Math"/>
-                      <w:color w:val="00B050"/>
-                      <w:sz w:val="16"/>
-                      <w:szCs w:val="16"/>
-                    </w:rPr>
-                    <m:t>om</m:t>
-                  </m:r>
-                  <m:sSub>
-                    <m:sSubPr>
-                      <m:ctrlPr>
-                        <w:rPr>
-                          <w:rFonts w:ascii="Cambria Math" w:eastAsia="楷体" w:hAnsi="Cambria Math"/>
-                          <w:i/>
-                          <w:color w:val="00B050"/>
-                          <w:sz w:val="16"/>
-                          <w:szCs w:val="16"/>
-                        </w:rPr>
-                      </m:ctrlPr>
-                    </m:sSubPr>
-                    <m:e>
-                      <m:r>
-                        <w:rPr>
-                          <w:rFonts w:ascii="Cambria Math" w:eastAsia="楷体" w:hAnsi="Cambria Math"/>
-                          <w:color w:val="00B050"/>
-                          <w:sz w:val="16"/>
-                          <w:szCs w:val="16"/>
-                        </w:rPr>
-                        <m:t>K</m:t>
-                      </m:r>
-                    </m:e>
-                    <m:sub>
-                      <m:r>
-                        <w:rPr>
-                          <w:rFonts w:ascii="Cambria Math" w:eastAsia="楷体" w:hAnsi="Cambria Math"/>
-                          <w:color w:val="00B050"/>
-                          <w:sz w:val="16"/>
-                          <w:szCs w:val="16"/>
-                        </w:rPr>
-                        <m:t>2</m:t>
-                      </m:r>
-                    </m:sub>
-                  </m:sSub>
-                </m:sub>
-              </m:sSub>
-            </m:den>
-          </m:f>
-          <m:r>
-            <w:rPr>
-              <w:rFonts w:ascii="Cambria Math" w:eastAsia="楷体" w:hAnsi="Cambria Math"/>
-              <w:sz w:val="16"/>
-              <w:szCs w:val="16"/>
-            </w:rPr>
-            <m:t>+</m:t>
-          </m:r>
-          <m:f>
-            <m:fPr>
-              <m:ctrlPr>
-                <w:rPr>
-                  <w:rFonts w:ascii="Cambria Math" w:eastAsia="楷体" w:hAnsi="Cambria Math"/>
-                  <w:i/>
-                  <w:sz w:val="16"/>
-                  <w:szCs w:val="16"/>
-                </w:rPr>
-              </m:ctrlPr>
-            </m:fPr>
-            <m:num>
-              <m:r>
-                <w:rPr>
-                  <w:rFonts w:ascii="Cambria Math" w:eastAsia="楷体" w:hAnsi="Cambria Math"/>
-                  <w:sz w:val="16"/>
-                  <w:szCs w:val="16"/>
-                </w:rPr>
-                <m:t>5</m:t>
-              </m:r>
-              <m:sSub>
-                <m:sSubPr>
-                  <m:ctrlPr>
-                    <w:rPr>
-                      <w:rFonts w:ascii="Cambria Math" w:eastAsia="楷体" w:hAnsi="Cambria Math"/>
-                      <w:i/>
-                      <w:color w:val="0070C0"/>
-                      <w:sz w:val="16"/>
-                      <w:szCs w:val="16"/>
-                    </w:rPr>
-                  </m:ctrlPr>
-                </m:sSubPr>
-                <m:e>
-                  <m:r>
-                    <w:rPr>
-                      <w:rFonts w:ascii="Cambria Math" w:eastAsia="楷体" w:hAnsi="Cambria Math"/>
-                      <w:color w:val="0070C0"/>
-                      <w:sz w:val="16"/>
-                      <w:szCs w:val="16"/>
-                    </w:rPr>
-                    <m:t>X</m:t>
-                  </m:r>
-                </m:e>
-                <m:sub>
-                  <m:r>
-                    <w:rPr>
-                      <w:rFonts w:ascii="Cambria Math" w:eastAsia="楷体" w:hAnsi="Cambria Math"/>
-                      <w:color w:val="0070C0"/>
-                      <w:sz w:val="16"/>
-                      <w:szCs w:val="16"/>
-                    </w:rPr>
-                    <m:t>dm</m:t>
-                  </m:r>
-                  <m:sSub>
-                    <m:sSubPr>
-                      <m:ctrlPr>
-                        <w:rPr>
-                          <w:rFonts w:ascii="Cambria Math" w:eastAsia="楷体" w:hAnsi="Cambria Math"/>
-                          <w:i/>
-                          <w:color w:val="0070C0"/>
-                          <w:sz w:val="16"/>
-                          <w:szCs w:val="16"/>
-                        </w:rPr>
-                      </m:ctrlPr>
-                    </m:sSubPr>
-                    <m:e>
-                      <m:r>
-                        <w:rPr>
-                          <w:rFonts w:ascii="Cambria Math" w:eastAsia="楷体" w:hAnsi="Cambria Math"/>
-                          <w:color w:val="0070C0"/>
-                          <w:sz w:val="16"/>
-                          <w:szCs w:val="16"/>
-                        </w:rPr>
-                        <m:t>K</m:t>
-                      </m:r>
-                    </m:e>
-                    <m:sub>
-                      <m:r>
-                        <w:rPr>
-                          <w:rFonts w:ascii="Cambria Math" w:eastAsia="楷体" w:hAnsi="Cambria Math"/>
-                          <w:color w:val="0070C0"/>
-                          <w:sz w:val="16"/>
-                          <w:szCs w:val="16"/>
-                        </w:rPr>
-                        <m:t>2</m:t>
-                      </m:r>
-                    </m:sub>
-                  </m:sSub>
-                </m:sub>
-              </m:sSub>
-            </m:num>
-            <m:den>
-              <m:r>
-                <w:rPr>
-                  <w:rFonts w:ascii="Cambria Math" w:eastAsia="楷体" w:hAnsi="Cambria Math"/>
-                  <w:sz w:val="16"/>
-                  <w:szCs w:val="16"/>
-                </w:rPr>
-                <m:t>2.5+</m:t>
-              </m:r>
-              <m:sSub>
-                <m:sSubPr>
-                  <m:ctrlPr>
-                    <w:rPr>
-                      <w:rFonts w:ascii="Cambria Math" w:eastAsia="楷体" w:hAnsi="Cambria Math"/>
-                      <w:i/>
-                      <w:color w:val="0070C0"/>
-                      <w:sz w:val="16"/>
-                      <w:szCs w:val="16"/>
-                    </w:rPr>
-                  </m:ctrlPr>
-                </m:sSubPr>
-                <m:e>
-                  <m:r>
-                    <w:rPr>
-                      <w:rFonts w:ascii="Cambria Math" w:eastAsia="楷体" w:hAnsi="Cambria Math"/>
-                      <w:color w:val="0070C0"/>
-                      <w:sz w:val="16"/>
-                      <w:szCs w:val="16"/>
-                    </w:rPr>
-                    <m:t>X</m:t>
-                  </m:r>
-                </m:e>
-                <m:sub>
-                  <m:r>
-                    <w:rPr>
-                      <w:rFonts w:ascii="Cambria Math" w:eastAsia="楷体" w:hAnsi="Cambria Math"/>
-                      <w:color w:val="0070C0"/>
-                      <w:sz w:val="16"/>
-                      <w:szCs w:val="16"/>
-                    </w:rPr>
-                    <m:t>dm</m:t>
-                  </m:r>
-                  <m:sSub>
-                    <m:sSubPr>
-                      <m:ctrlPr>
-                        <w:rPr>
-                          <w:rFonts w:ascii="Cambria Math" w:eastAsia="楷体" w:hAnsi="Cambria Math"/>
-                          <w:i/>
-                          <w:color w:val="0070C0"/>
-                          <w:sz w:val="16"/>
-                          <w:szCs w:val="16"/>
-                        </w:rPr>
-                      </m:ctrlPr>
-                    </m:sSubPr>
-                    <m:e>
-                      <m:r>
-                        <w:rPr>
-                          <w:rFonts w:ascii="Cambria Math" w:eastAsia="楷体" w:hAnsi="Cambria Math"/>
-                          <w:color w:val="0070C0"/>
-                          <w:sz w:val="16"/>
-                          <w:szCs w:val="16"/>
-                        </w:rPr>
-                        <m:t>K</m:t>
-                      </m:r>
-                    </m:e>
-                    <m:sub>
-                      <m:r>
-                        <w:rPr>
-                          <w:rFonts w:ascii="Cambria Math" w:eastAsia="楷体" w:hAnsi="Cambria Math"/>
-                          <w:color w:val="0070C0"/>
-                          <w:sz w:val="16"/>
-                          <w:szCs w:val="16"/>
-                        </w:rPr>
-                        <m:t>2</m:t>
-                      </m:r>
-                    </m:sub>
-                  </m:sSub>
-                </m:sub>
-              </m:sSub>
-            </m:den>
-          </m:f>
-          <m:r>
-            <w:rPr>
-              <w:rFonts w:ascii="Cambria Math" w:eastAsia="楷体" w:hAnsi="Cambria Math"/>
-              <w:sz w:val="16"/>
-              <w:szCs w:val="16"/>
-            </w:rPr>
-            <m:t>-</m:t>
-          </m:r>
-          <m:sSub>
-            <m:sSubPr>
-              <m:ctrlPr>
-                <w:rPr>
-                  <w:rFonts w:ascii="Cambria Math" w:eastAsia="楷体" w:hAnsi="Cambria Math"/>
-                  <w:i/>
-                  <w:color w:val="385623" w:themeColor="accent6" w:themeShade="80"/>
-                  <w:sz w:val="16"/>
-                  <w:szCs w:val="16"/>
-                </w:rPr>
-              </m:ctrlPr>
-            </m:sSubPr>
-            <m:e>
-              <m:r>
-                <w:rPr>
-                  <w:rFonts w:ascii="Cambria Math" w:eastAsia="楷体" w:hAnsi="Cambria Math"/>
-                  <w:color w:val="385623" w:themeColor="accent6" w:themeShade="80"/>
-                  <w:sz w:val="16"/>
-                  <w:szCs w:val="16"/>
-                </w:rPr>
-                <m:t>X</m:t>
-              </m:r>
-            </m:e>
-            <m:sub>
-              <m:r>
-                <w:rPr>
-                  <w:rFonts w:ascii="Cambria Math" w:eastAsia="楷体" w:hAnsi="Cambria Math"/>
-                  <w:color w:val="385623" w:themeColor="accent6" w:themeShade="80"/>
-                  <w:sz w:val="16"/>
-                  <w:szCs w:val="16"/>
-                </w:rPr>
-                <m:t>mo</m:t>
-              </m:r>
-              <m:sSub>
-                <m:sSubPr>
-                  <m:ctrlPr>
-                    <w:rPr>
-                      <w:rFonts w:ascii="Cambria Math" w:eastAsia="楷体" w:hAnsi="Cambria Math"/>
-                      <w:i/>
-                      <w:color w:val="385623" w:themeColor="accent6" w:themeShade="80"/>
-                      <w:sz w:val="16"/>
-                      <w:szCs w:val="16"/>
-                    </w:rPr>
-                  </m:ctrlPr>
-                </m:sSubPr>
-                <m:e>
-                  <m:r>
-                    <w:rPr>
-                      <w:rFonts w:ascii="Cambria Math" w:eastAsia="楷体" w:hAnsi="Cambria Math"/>
-                      <w:color w:val="385623" w:themeColor="accent6" w:themeShade="80"/>
-                      <w:sz w:val="16"/>
-                      <w:szCs w:val="16"/>
-                    </w:rPr>
-                    <m:t>K</m:t>
-                  </m:r>
-                </m:e>
-                <m:sub>
-                  <m:r>
-                    <w:rPr>
-                      <w:rFonts w:ascii="Cambria Math" w:eastAsia="楷体" w:hAnsi="Cambria Math"/>
-                      <w:color w:val="385623" w:themeColor="accent6" w:themeShade="80"/>
-                      <w:sz w:val="16"/>
-                      <w:szCs w:val="16"/>
-                    </w:rPr>
-                    <m:t>1</m:t>
-                  </m:r>
-                </m:sub>
-              </m:sSub>
-            </m:sub>
-          </m:sSub>
-          <m:r>
-            <w:rPr>
-              <w:rFonts w:ascii="Cambria Math" w:eastAsia="楷体" w:hAnsi="Cambria Math"/>
-              <w:sz w:val="16"/>
-              <w:szCs w:val="16"/>
-            </w:rPr>
-            <m:t>-</m:t>
-          </m:r>
-          <m:sSub>
-            <m:sSubPr>
-              <m:ctrlPr>
-                <w:rPr>
-                  <w:rFonts w:ascii="Cambria Math" w:eastAsia="楷体" w:hAnsi="Cambria Math"/>
-                  <w:i/>
-                  <w:color w:val="7030A0"/>
-                  <w:sz w:val="16"/>
-                  <w:szCs w:val="16"/>
-                </w:rPr>
-              </m:ctrlPr>
-            </m:sSubPr>
-            <m:e>
-              <m:r>
-                <w:rPr>
-                  <w:rFonts w:ascii="Cambria Math" w:eastAsia="楷体" w:hAnsi="Cambria Math"/>
-                  <w:color w:val="7030A0"/>
-                  <w:sz w:val="16"/>
-                  <w:szCs w:val="16"/>
-                </w:rPr>
-                <m:t>X</m:t>
-              </m:r>
-            </m:e>
-            <m:sub>
-              <m:r>
-                <w:rPr>
-                  <w:rFonts w:ascii="Cambria Math" w:eastAsia="楷体" w:hAnsi="Cambria Math"/>
-                  <w:color w:val="7030A0"/>
-                  <w:sz w:val="16"/>
-                  <w:szCs w:val="16"/>
-                </w:rPr>
-                <m:t>md</m:t>
-              </m:r>
-              <m:sSub>
-                <m:sSubPr>
-                  <m:ctrlPr>
-                    <w:rPr>
-                      <w:rFonts w:ascii="Cambria Math" w:eastAsia="楷体" w:hAnsi="Cambria Math"/>
-                      <w:i/>
-                      <w:color w:val="7030A0"/>
-                      <w:sz w:val="16"/>
-                      <w:szCs w:val="16"/>
-                    </w:rPr>
-                  </m:ctrlPr>
-                </m:sSubPr>
-                <m:e>
-                  <m:r>
-                    <w:rPr>
-                      <w:rFonts w:ascii="Cambria Math" w:eastAsia="楷体" w:hAnsi="Cambria Math"/>
-                      <w:color w:val="7030A0"/>
-                      <w:sz w:val="16"/>
-                      <w:szCs w:val="16"/>
-                    </w:rPr>
-                    <m:t>K</m:t>
-                  </m:r>
-                </m:e>
-                <m:sub>
-                  <m:r>
-                    <w:rPr>
-                      <w:rFonts w:ascii="Cambria Math" w:eastAsia="楷体" w:hAnsi="Cambria Math"/>
-                      <w:color w:val="7030A0"/>
-                      <w:sz w:val="16"/>
-                      <w:szCs w:val="16"/>
-                    </w:rPr>
-                    <m:t>1</m:t>
-                  </m:r>
-                </m:sub>
-              </m:sSub>
-            </m:sub>
-          </m:sSub>
-          <m:r>
-            <w:rPr>
-              <w:rFonts w:ascii="Cambria Math" w:eastAsia="楷体" w:hAnsi="Cambria Math"/>
-              <w:sz w:val="16"/>
-              <w:szCs w:val="16"/>
-            </w:rPr>
-            <m:t>-</m:t>
-          </m:r>
-          <m:sSub>
-            <m:sSubPr>
-              <m:ctrlPr>
-                <w:rPr>
-                  <w:rFonts w:ascii="Cambria Math" w:eastAsia="楷体" w:hAnsi="Cambria Math"/>
-                  <w:i/>
-                  <w:color w:val="00B0F0"/>
-                  <w:sz w:val="16"/>
-                  <w:szCs w:val="16"/>
-                </w:rPr>
-              </m:ctrlPr>
-            </m:sSubPr>
-            <m:e>
-              <m:r>
-                <w:rPr>
-                  <w:rFonts w:ascii="Cambria Math" w:eastAsia="楷体" w:hAnsi="Cambria Math"/>
-                  <w:color w:val="00B0F0"/>
-                  <w:sz w:val="16"/>
-                  <w:szCs w:val="16"/>
-                </w:rPr>
-                <m:t>X</m:t>
-              </m:r>
-            </m:e>
-            <m:sub>
-              <m:r>
-                <w:rPr>
-                  <w:rFonts w:ascii="Cambria Math" w:eastAsia="楷体" w:hAnsi="Cambria Math"/>
-                  <w:color w:val="00B0F0"/>
-                  <w:sz w:val="16"/>
-                  <w:szCs w:val="16"/>
-                </w:rPr>
-                <m:t>mo</m:t>
-              </m:r>
-              <m:sSub>
-                <m:sSubPr>
-                  <m:ctrlPr>
-                    <w:rPr>
-                      <w:rFonts w:ascii="Cambria Math" w:eastAsia="楷体" w:hAnsi="Cambria Math"/>
-                      <w:i/>
-                      <w:color w:val="00B0F0"/>
-                      <w:sz w:val="16"/>
-                      <w:szCs w:val="16"/>
-                    </w:rPr>
-                  </m:ctrlPr>
-                </m:sSubPr>
-                <m:e>
-                  <m:r>
-                    <w:rPr>
-                      <w:rFonts w:ascii="Cambria Math" w:eastAsia="楷体" w:hAnsi="Cambria Math"/>
-                      <w:color w:val="00B0F0"/>
-                      <w:sz w:val="16"/>
-                      <w:szCs w:val="16"/>
-                    </w:rPr>
-                    <m:t>K</m:t>
-                  </m:r>
-                </m:e>
-                <m:sub>
-                  <m:r>
-                    <w:rPr>
-                      <w:rFonts w:ascii="Cambria Math" w:eastAsia="楷体" w:hAnsi="Cambria Math"/>
-                      <w:color w:val="00B0F0"/>
-                      <w:sz w:val="16"/>
-                      <w:szCs w:val="16"/>
-                    </w:rPr>
-                    <m:t>2</m:t>
-                  </m:r>
-                </m:sub>
-              </m:sSub>
-            </m:sub>
-          </m:sSub>
-          <m:r>
-            <w:rPr>
-              <w:rFonts w:ascii="Cambria Math" w:eastAsia="楷体" w:hAnsi="Cambria Math"/>
-              <w:sz w:val="16"/>
-              <w:szCs w:val="16"/>
-            </w:rPr>
-            <m:t>-</m:t>
-          </m:r>
-          <m:sSub>
-            <m:sSubPr>
-              <m:ctrlPr>
-                <w:rPr>
-                  <w:rFonts w:ascii="Cambria Math" w:eastAsia="楷体" w:hAnsi="Cambria Math"/>
-                  <w:i/>
-                  <w:color w:val="92D050"/>
-                  <w:sz w:val="16"/>
-                  <w:szCs w:val="16"/>
-                </w:rPr>
-              </m:ctrlPr>
-            </m:sSubPr>
-            <m:e>
-              <m:r>
-                <w:rPr>
-                  <w:rFonts w:ascii="Cambria Math" w:eastAsia="楷体" w:hAnsi="Cambria Math"/>
-                  <w:color w:val="92D050"/>
-                  <w:sz w:val="16"/>
-                  <w:szCs w:val="16"/>
-                </w:rPr>
-                <m:t>X</m:t>
-              </m:r>
-            </m:e>
-            <m:sub>
-              <m:r>
-                <w:rPr>
-                  <w:rFonts w:ascii="Cambria Math" w:eastAsia="楷体" w:hAnsi="Cambria Math"/>
-                  <w:color w:val="92D050"/>
-                  <w:sz w:val="16"/>
-                  <w:szCs w:val="16"/>
-                </w:rPr>
-                <m:t>md</m:t>
-              </m:r>
-              <m:sSub>
-                <m:sSubPr>
-                  <m:ctrlPr>
-                    <w:rPr>
-                      <w:rFonts w:ascii="Cambria Math" w:eastAsia="楷体" w:hAnsi="Cambria Math"/>
-                      <w:i/>
-                      <w:color w:val="92D050"/>
-                      <w:sz w:val="16"/>
-                      <w:szCs w:val="16"/>
-                    </w:rPr>
-                  </m:ctrlPr>
-                </m:sSubPr>
-                <m:e>
-                  <m:r>
-                    <w:rPr>
-                      <w:rFonts w:ascii="Cambria Math" w:eastAsia="楷体" w:hAnsi="Cambria Math"/>
-                      <w:color w:val="92D050"/>
-                      <w:sz w:val="16"/>
-                      <w:szCs w:val="16"/>
-                    </w:rPr>
-                    <m:t>K</m:t>
-                  </m:r>
-                </m:e>
-                <m:sub>
-                  <m:r>
-                    <w:rPr>
-                      <w:rFonts w:ascii="Cambria Math" w:eastAsia="楷体" w:hAnsi="Cambria Math"/>
-                      <w:color w:val="92D050"/>
-                      <w:sz w:val="16"/>
-                      <w:szCs w:val="16"/>
-                    </w:rPr>
-                    <m:t>2</m:t>
-                  </m:r>
-                </m:sub>
-              </m:sSub>
-            </m:sub>
-          </m:sSub>
-          <m:r>
-            <w:rPr>
-              <w:rFonts w:ascii="Cambria Math" w:eastAsia="楷体" w:hAnsi="Cambria Math"/>
-              <w:sz w:val="16"/>
-              <w:szCs w:val="16"/>
-            </w:rPr>
-            <m:t>-</m:t>
-          </m:r>
-          <m:sSub>
-            <m:sSubPr>
-              <m:ctrlPr>
-                <w:rPr>
-                  <w:rFonts w:ascii="Cambria Math" w:eastAsia="楷体" w:hAnsi="Cambria Math"/>
-                  <w:i/>
-                  <w:sz w:val="16"/>
-                  <w:szCs w:val="16"/>
-                </w:rPr>
-              </m:ctrlPr>
-            </m:sSubPr>
-            <m:e>
-              <m:r>
-                <w:rPr>
-                  <w:rFonts w:ascii="Cambria Math" w:eastAsia="楷体" w:hAnsi="Cambria Math"/>
-                  <w:sz w:val="16"/>
-                  <w:szCs w:val="16"/>
-                </w:rPr>
-                <m:t>X</m:t>
-              </m:r>
-            </m:e>
-            <m:sub>
-              <m:r>
-                <w:rPr>
-                  <w:rFonts w:ascii="Cambria Math" w:eastAsia="楷体" w:hAnsi="Cambria Math"/>
-                  <w:sz w:val="16"/>
-                  <w:szCs w:val="16"/>
-                </w:rPr>
-                <m:t>mm</m:t>
-              </m:r>
-              <m:sSub>
-                <m:sSubPr>
-                  <m:ctrlPr>
-                    <w:rPr>
-                      <w:rFonts w:ascii="Cambria Math" w:eastAsia="楷体" w:hAnsi="Cambria Math"/>
-                      <w:i/>
-                      <w:sz w:val="16"/>
-                      <w:szCs w:val="16"/>
-                    </w:rPr>
-                  </m:ctrlPr>
-                </m:sSubPr>
-                <m:e>
-                  <m:r>
-                    <w:rPr>
-                      <w:rFonts w:ascii="Cambria Math" w:eastAsia="楷体" w:hAnsi="Cambria Math"/>
-                      <w:sz w:val="16"/>
-                      <w:szCs w:val="16"/>
-                    </w:rPr>
-                    <m:t>K</m:t>
-                  </m:r>
-                </m:e>
-                <m:sub>
-                  <m:r>
-                    <w:rPr>
-                      <w:rFonts w:ascii="Cambria Math" w:eastAsia="楷体" w:hAnsi="Cambria Math"/>
-                      <w:sz w:val="16"/>
-                      <w:szCs w:val="16"/>
-                    </w:rPr>
-                    <m:t>1</m:t>
-                  </m:r>
-                </m:sub>
-              </m:sSub>
-            </m:sub>
-          </m:sSub>
-          <m:r>
-            <w:rPr>
-              <w:rFonts w:ascii="Cambria Math" w:eastAsia="楷体" w:hAnsi="Cambria Math"/>
-              <w:sz w:val="16"/>
-              <w:szCs w:val="16"/>
-            </w:rPr>
-            <m:t>-</m:t>
-          </m:r>
-          <m:sSub>
-            <m:sSubPr>
-              <m:ctrlPr>
-                <w:rPr>
-                  <w:rFonts w:ascii="Cambria Math" w:eastAsia="楷体" w:hAnsi="Cambria Math"/>
-                  <w:i/>
-                  <w:sz w:val="16"/>
-                  <w:szCs w:val="16"/>
-                </w:rPr>
-              </m:ctrlPr>
-            </m:sSubPr>
-            <m:e>
-              <m:r>
-                <w:rPr>
-                  <w:rFonts w:ascii="Cambria Math" w:eastAsia="楷体" w:hAnsi="Cambria Math"/>
-                  <w:sz w:val="16"/>
-                  <w:szCs w:val="16"/>
-                </w:rPr>
-                <m:t>X</m:t>
-              </m:r>
-            </m:e>
-            <m:sub>
-              <m:r>
-                <w:rPr>
-                  <w:rFonts w:ascii="Cambria Math" w:eastAsia="楷体" w:hAnsi="Cambria Math"/>
-                  <w:sz w:val="16"/>
-                  <w:szCs w:val="16"/>
-                </w:rPr>
-                <m:t>mm</m:t>
-              </m:r>
-              <m:sSub>
-                <m:sSubPr>
-                  <m:ctrlPr>
-                    <w:rPr>
-                      <w:rFonts w:ascii="Cambria Math" w:eastAsia="楷体" w:hAnsi="Cambria Math"/>
-                      <w:i/>
-                      <w:sz w:val="16"/>
-                      <w:szCs w:val="16"/>
-                    </w:rPr>
-                  </m:ctrlPr>
-                </m:sSubPr>
-                <m:e>
-                  <m:r>
-                    <w:rPr>
-                      <w:rFonts w:ascii="Cambria Math" w:eastAsia="楷体" w:hAnsi="Cambria Math"/>
-                      <w:sz w:val="16"/>
-                      <w:szCs w:val="16"/>
-                    </w:rPr>
-                    <m:t>K</m:t>
-                  </m:r>
-                </m:e>
-                <m:sub>
-                  <m:r>
-                    <w:rPr>
-                      <w:rFonts w:ascii="Cambria Math" w:eastAsia="楷体" w:hAnsi="Cambria Math"/>
-                      <w:sz w:val="16"/>
-                      <w:szCs w:val="16"/>
-                    </w:rPr>
-                    <m:t>2</m:t>
-                  </m:r>
-                </m:sub>
-              </m:sSub>
-            </m:sub>
-          </m:sSub>
-          <m:r>
-            <w:rPr>
-              <w:rFonts w:ascii="Cambria Math" w:eastAsia="楷体" w:hAnsi="Cambria Math"/>
-              <w:sz w:val="16"/>
-              <w:szCs w:val="16"/>
-            </w:rPr>
-            <m:t>=0</m:t>
-          </m:r>
-        </m:oMath>
-      </m:oMathPara>
+      <w:r>
+        <w:rPr>
+          <w:rFonts w:ascii="楷体" w:eastAsia="楷体" w:hAnsi="楷体"/>
+          <w:color w:val="FFFFFF" w:themeColor="background1"/>
+          <w:sz w:val="16"/>
+          <w:szCs w:val="16"/>
+        </w:rPr>
+        <w:br w:type="page"/>
+      </w:r>
     </w:p>
     <w:p>
       <w:pPr>
+        <w:spacing w:line="360" w:lineRule="auto"/>
         <w:rPr>
-          <w:rFonts w:ascii="楷体" w:eastAsia="楷体" w:hAnsi="楷体"/>
+          <w:rFonts w:ascii="楷体" w:eastAsia="楷体" w:hAnsi="楷体" w:hint="eastAsia"/>
           <w:sz w:val="21"/>
           <w:szCs w:val="21"/>
         </w:rPr>
@@ -8372,17 +6422,9 @@
           <w:sz w:val="21"/>
           <w:szCs w:val="21"/>
         </w:rPr>
-        <w:t>Jacobian矩阵为：</w:t>
+        <w:lastRenderedPageBreak/>
+        <w:t>合理性检查：代入由Gurobi得到的最优解：</w:t>
       </w:r>
-    </w:p>
-    <w:p>
-      <w:pPr>
-        <w:rPr>
-          <w:rFonts w:ascii="楷体" w:eastAsia="楷体" w:hAnsi="楷体"/>
-          <w:sz w:val="21"/>
-          <w:szCs w:val="21"/>
-        </w:rPr>
-      </w:pPr>
     </w:p>
     <w:p>
       <w:pPr>
@@ -8722,10 +6764,29 @@
     </w:p>
     <w:p>
       <w:pPr>
+        <w:spacing w:after="0" w:line="360" w:lineRule="auto"/>
+        <w:rPr>
+          <w:rFonts w:ascii="Times New Roman" w:eastAsia="楷体" w:hAnsi="Times New Roman" w:cs="Times New Roman" w:hint="eastAsia"/>
+          <w:sz w:val="21"/>
+          <w:szCs w:val="21"/>
+        </w:rPr>
+      </w:pPr>
+      <w:r>
+        <w:rPr>
+          <w:rFonts w:ascii="Times New Roman" w:eastAsia="楷体" w:hAnsi="Times New Roman" w:cs="Times New Roman" w:hint="eastAsia"/>
+          <w:sz w:val="21"/>
+          <w:szCs w:val="21"/>
+        </w:rPr>
+        <w:t>则流平衡约束为：</w:t>
+      </w:r>
+    </w:p>
+    <w:p>
+      <w:pPr>
+        <w:spacing w:line="360" w:lineRule="auto"/>
         <w:rPr>
           <w:rFonts w:ascii="楷体" w:eastAsia="楷体" w:hAnsi="楷体"/>
-          <w:sz w:val="21"/>
-          <w:szCs w:val="21"/>
+          <w:sz w:val="16"/>
+          <w:szCs w:val="16"/>
         </w:rPr>
       </w:pPr>
       <m:oMathPara>
@@ -9023,32 +7084,53 @@
             <m:t>0.090211</m:t>
           </m:r>
           <m:r>
-            <m:rPr>
-              <m:sty m:val="p"/>
-            </m:rPr>
             <w:rPr>
-              <w:rFonts w:ascii="Cambria Math" w:eastAsia="楷体" w:hAnsi="Cambria Math"/>
-              <w:color w:val="92D050"/>
+              <w:rFonts w:ascii="Cambria Math" w:eastAsia="楷体" w:hAnsi="Cambria Math" w:hint="eastAsia"/>
               <w:sz w:val="16"/>
               <w:szCs w:val="16"/>
             </w:rPr>
-            <w:br/>
-          </m:r>
-        </m:oMath>
-        <m:oMath>
-          <m:r>
-            <w:rPr>
-              <w:rFonts w:ascii="Cambria Math" w:eastAsia="楷体" w:hAnsi="Cambria Math"/>
-              <w:sz w:val="21"/>
-              <w:szCs w:val="21"/>
-            </w:rPr>
-            <m:t>=0.071121+0.090795-0.0717056-0.090211=0</m:t>
+            <m:t>=0</m:t>
           </m:r>
         </m:oMath>
       </m:oMathPara>
     </w:p>
     <w:p>
       <w:pPr>
+        <w:spacing w:after="0" w:line="360" w:lineRule="auto"/>
+        <w:rPr>
+          <w:rFonts w:ascii="Times New Roman" w:eastAsia="楷体" w:hAnsi="Times New Roman" w:cs="Times New Roman"/>
+          <w:sz w:val="21"/>
+          <w:szCs w:val="21"/>
+        </w:rPr>
+      </w:pPr>
+      <w:r>
+        <w:rPr>
+          <w:rFonts w:ascii="Times New Roman" w:eastAsia="楷体" w:hAnsi="Times New Roman" w:cs="Times New Roman" w:hint="eastAsia"/>
+          <w:sz w:val="21"/>
+          <w:szCs w:val="21"/>
+        </w:rPr>
+        <w:t>流平衡约束的</w:t>
+      </w:r>
+      <w:r>
+        <w:rPr>
+          <w:rFonts w:ascii="Times New Roman" w:eastAsia="楷体" w:hAnsi="Times New Roman" w:cs="Times New Roman" w:hint="eastAsia"/>
+          <w:sz w:val="21"/>
+          <w:szCs w:val="21"/>
+        </w:rPr>
+        <w:t>Jacobian</w:t>
+      </w:r>
+      <w:r>
+        <w:rPr>
+          <w:rFonts w:ascii="Times New Roman" w:eastAsia="楷体" w:hAnsi="Times New Roman" w:cs="Times New Roman" w:hint="eastAsia"/>
+          <w:sz w:val="21"/>
+          <w:szCs w:val="21"/>
+        </w:rPr>
+        <w:t>矩阵为：</w:t>
+      </w:r>
+    </w:p>
+    <w:p>
+      <w:pPr>
+        <w:spacing w:line="360" w:lineRule="auto"/>
         <w:rPr>
           <w:rFonts w:ascii="楷体" w:eastAsia="楷体" w:hAnsi="楷体"/>
           <w:sz w:val="21"/>
@@ -9919,6 +8001,24 @@
           </m:sSup>
         </m:oMath>
       </m:oMathPara>
+    </w:p>
+    <w:p>
+      <w:pPr>
+        <w:spacing w:line="360" w:lineRule="auto"/>
+        <w:rPr>
+          <w:rFonts w:ascii="楷体" w:eastAsia="楷体" w:hAnsi="楷体"/>
+          <w:sz w:val="21"/>
+          <w:szCs w:val="21"/>
+        </w:rPr>
+      </w:pPr>
+      <w:r>
+        <w:rPr>
+          <w:rFonts w:ascii="楷体" w:eastAsia="楷体" w:hAnsi="楷体" w:hint="eastAsia"/>
+          <w:sz w:val="21"/>
+          <w:szCs w:val="21"/>
+        </w:rPr>
+        <w:t>以上两项均与程序计算所得一致。</w:t>
+      </w:r>
     </w:p>
     <w:sectPr>
       <w:pgSz w:w="12240" w:h="15840"/>

</xml_diff>